<commit_message>
Update Manual de proyecto LaCiMoVL.docx
</commit_message>
<xml_diff>
--- a/Modelaje UML proyecto Acelerometro/Manual de proyecto LaCiMoVL.docx
+++ b/Modelaje UML proyecto Acelerometro/Manual de proyecto LaCiMoVL.docx
@@ -1526,7 +1526,25 @@
           <w:sz w:val="23"/>
           <w:szCs w:val="23"/>
         </w:rPr>
-        <w:t xml:space="preserve"> Para poder instalar nuestra aplicación desde línea de comandos en un dispositivo móvil, primero que nada se debe configurar el dispositivo móvil en “modo depuración” y luego conectarlo al ordenador.</w:t>
+        <w:t xml:space="preserve"> Para poder instalar nuestra aplicación desde línea de comandos en un dispositivo móvil, primero que </w:t>
+      </w:r>
+      <w:proofErr w:type="gramStart"/>
+      <w:r>
+        <w:rPr>
+          <w:rFonts w:ascii="Helvetica" w:hAnsi="Helvetica" w:cs="Helvetica"/>
+          <w:sz w:val="23"/>
+          <w:szCs w:val="23"/>
+        </w:rPr>
+        <w:t>nada</w:t>
+      </w:r>
+      <w:proofErr w:type="gramEnd"/>
+      <w:r>
+        <w:rPr>
+          <w:rFonts w:ascii="Helvetica" w:hAnsi="Helvetica" w:cs="Helvetica"/>
+          <w:sz w:val="23"/>
+          <w:szCs w:val="23"/>
+        </w:rPr>
+        <w:t xml:space="preserve"> se debe configurar el dispositivo móvil en “modo depuración” y luego conectarlo al ordenador.</w:t>
       </w:r>
     </w:p>
     <w:p>
@@ -2192,8 +2210,6 @@
         </w:rPr>
         <w:t xml:space="preserve"> (para visualizar eliminar destacado negro del texto en Word)</w:t>
       </w:r>
-      <w:bookmarkStart w:id="0" w:name="_GoBack"/>
-      <w:bookmarkEnd w:id="0"/>
     </w:p>
     <w:p>
       <w:pPr>
@@ -2646,7 +2662,7 @@
           <w:noProof/>
         </w:rPr>
         <w:drawing>
-          <wp:anchor distT="0" distB="0" distL="114300" distR="114300" simplePos="0" relativeHeight="251662336" behindDoc="0" locked="0" layoutInCell="1" allowOverlap="1" wp14:anchorId="288F215B" wp14:editId="0B7709FA">
+          <wp:anchor distT="0" distB="0" distL="114300" distR="114300" simplePos="0" relativeHeight="251662336" behindDoc="0" locked="0" layoutInCell="1" allowOverlap="1" wp14:anchorId="288F215B" wp14:editId="7942606B">
             <wp:simplePos x="0" y="0"/>
             <wp:positionH relativeFrom="column">
               <wp:posOffset>2740889</wp:posOffset>
@@ -2993,7 +3009,141 @@
           <w:noProof/>
         </w:rPr>
         <w:drawing>
-          <wp:anchor distT="0" distB="0" distL="114300" distR="114300" simplePos="0" relativeHeight="251664384" behindDoc="0" locked="0" layoutInCell="1" allowOverlap="1" wp14:anchorId="193D2F40" wp14:editId="0AFD1072">
+          <wp:anchor distT="0" distB="0" distL="114300" distR="114300" simplePos="0" relativeHeight="251672576" behindDoc="0" locked="0" layoutInCell="1" allowOverlap="1" wp14:anchorId="32B9423C" wp14:editId="07683BD0">
+            <wp:simplePos x="0" y="0"/>
+            <wp:positionH relativeFrom="column">
+              <wp:posOffset>2723515</wp:posOffset>
+            </wp:positionH>
+            <wp:positionV relativeFrom="paragraph">
+              <wp:posOffset>20955</wp:posOffset>
+            </wp:positionV>
+            <wp:extent cx="2051050" cy="3346450"/>
+            <wp:effectExtent l="0" t="0" r="6350" b="6350"/>
+            <wp:wrapSquare wrapText="bothSides"/>
+            <wp:docPr id="21" name="Imagen 21"/>
+            <wp:cNvGraphicFramePr>
+              <a:graphicFrameLocks xmlns:a="http://schemas.openxmlformats.org/drawingml/2006/main" noChangeAspect="1"/>
+            </wp:cNvGraphicFramePr>
+            <a:graphic xmlns:a="http://schemas.openxmlformats.org/drawingml/2006/main">
+              <a:graphicData uri="http://schemas.openxmlformats.org/drawingml/2006/picture">
+                <pic:pic xmlns:pic="http://schemas.openxmlformats.org/drawingml/2006/picture">
+                  <pic:nvPicPr>
+                    <pic:cNvPr id="0" name="Picture 3"/>
+                    <pic:cNvPicPr>
+                      <a:picLocks noChangeAspect="1" noChangeArrowheads="1"/>
+                    </pic:cNvPicPr>
+                  </pic:nvPicPr>
+                  <pic:blipFill>
+                    <a:blip r:embed="rId20" cstate="print">
+                      <a:extLst>
+                        <a:ext uri="{28A0092B-C50C-407E-A947-70E740481C1C}">
+                          <a14:useLocalDpi xmlns:a14="http://schemas.microsoft.com/office/drawing/2010/main" val="0"/>
+                        </a:ext>
+                      </a:extLst>
+                    </a:blip>
+                    <a:srcRect/>
+                    <a:stretch>
+                      <a:fillRect/>
+                    </a:stretch>
+                  </pic:blipFill>
+                  <pic:spPr bwMode="auto">
+                    <a:xfrm>
+                      <a:off x="0" y="0"/>
+                      <a:ext cx="2051050" cy="3346450"/>
+                    </a:xfrm>
+                    <a:prstGeom prst="rect">
+                      <a:avLst/>
+                    </a:prstGeom>
+                    <a:noFill/>
+                    <a:ln>
+                      <a:noFill/>
+                    </a:ln>
+                  </pic:spPr>
+                </pic:pic>
+              </a:graphicData>
+            </a:graphic>
+            <wp14:sizeRelH relativeFrom="margin">
+              <wp14:pctWidth>0</wp14:pctWidth>
+            </wp14:sizeRelH>
+            <wp14:sizeRelV relativeFrom="margin">
+              <wp14:pctHeight>0</wp14:pctHeight>
+            </wp14:sizeRelV>
+          </wp:anchor>
+        </w:drawing>
+      </w:r>
+      <w:r>
+        <w:rPr>
+          <w:noProof/>
+        </w:rPr>
+        <w:drawing>
+          <wp:anchor distT="0" distB="0" distL="114300" distR="114300" simplePos="0" relativeHeight="251671552" behindDoc="0" locked="0" layoutInCell="1" allowOverlap="1" wp14:anchorId="16112D81" wp14:editId="7F1E4B6F">
+            <wp:simplePos x="0" y="0"/>
+            <wp:positionH relativeFrom="column">
+              <wp:posOffset>469265</wp:posOffset>
+            </wp:positionH>
+            <wp:positionV relativeFrom="paragraph">
+              <wp:posOffset>34925</wp:posOffset>
+            </wp:positionV>
+            <wp:extent cx="1983740" cy="3333750"/>
+            <wp:effectExtent l="0" t="0" r="0" b="0"/>
+            <wp:wrapSquare wrapText="bothSides"/>
+            <wp:docPr id="20" name="Imagen 20"/>
+            <wp:cNvGraphicFramePr>
+              <a:graphicFrameLocks xmlns:a="http://schemas.openxmlformats.org/drawingml/2006/main" noChangeAspect="1"/>
+            </wp:cNvGraphicFramePr>
+            <a:graphic xmlns:a="http://schemas.openxmlformats.org/drawingml/2006/main">
+              <a:graphicData uri="http://schemas.openxmlformats.org/drawingml/2006/picture">
+                <pic:pic xmlns:pic="http://schemas.openxmlformats.org/drawingml/2006/picture">
+                  <pic:nvPicPr>
+                    <pic:cNvPr id="0" name="Picture 1"/>
+                    <pic:cNvPicPr>
+                      <a:picLocks noChangeAspect="1" noChangeArrowheads="1"/>
+                    </pic:cNvPicPr>
+                  </pic:nvPicPr>
+                  <pic:blipFill>
+                    <a:blip r:embed="rId21" cstate="print">
+                      <a:extLst>
+                        <a:ext uri="{28A0092B-C50C-407E-A947-70E740481C1C}">
+                          <a14:useLocalDpi xmlns:a14="http://schemas.microsoft.com/office/drawing/2010/main" val="0"/>
+                        </a:ext>
+                      </a:extLst>
+                    </a:blip>
+                    <a:srcRect/>
+                    <a:stretch>
+                      <a:fillRect/>
+                    </a:stretch>
+                  </pic:blipFill>
+                  <pic:spPr bwMode="auto">
+                    <a:xfrm>
+                      <a:off x="0" y="0"/>
+                      <a:ext cx="1983740" cy="3333750"/>
+                    </a:xfrm>
+                    <a:prstGeom prst="rect">
+                      <a:avLst/>
+                    </a:prstGeom>
+                    <a:noFill/>
+                    <a:ln>
+                      <a:noFill/>
+                    </a:ln>
+                  </pic:spPr>
+                </pic:pic>
+              </a:graphicData>
+            </a:graphic>
+            <wp14:sizeRelH relativeFrom="margin">
+              <wp14:pctWidth>0</wp14:pctWidth>
+            </wp14:sizeRelH>
+            <wp14:sizeRelV relativeFrom="margin">
+              <wp14:pctHeight>0</wp14:pctHeight>
+            </wp14:sizeRelV>
+          </wp:anchor>
+        </w:drawing>
+      </w:r>
+      <w:r>
+        <w:rPr>
+          <w:noProof/>
+        </w:rPr>
+        <w:drawing>
+          <wp:anchor distT="0" distB="0" distL="114300" distR="114300" simplePos="0" relativeHeight="251664384" behindDoc="0" locked="0" layoutInCell="1" allowOverlap="1" wp14:anchorId="193D2F40" wp14:editId="128AD851">
             <wp:simplePos x="0" y="0"/>
             <wp:positionH relativeFrom="column">
               <wp:posOffset>2727905</wp:posOffset>
@@ -3018,7 +3168,7 @@
                     </pic:cNvPicPr>
                   </pic:nvPicPr>
                   <pic:blipFill>
-                    <a:blip r:embed="rId20" cstate="print">
+                    <a:blip r:embed="rId22" cstate="print">
                       <a:extLst>
                         <a:ext uri="{28A0092B-C50C-407E-A947-70E740481C1C}">
                           <a14:useLocalDpi xmlns:a14="http://schemas.microsoft.com/office/drawing/2010/main" val="0"/>
@@ -3085,7 +3235,7 @@
                     </pic:cNvPicPr>
                   </pic:nvPicPr>
                   <pic:blipFill>
-                    <a:blip r:embed="rId21" cstate="print">
+                    <a:blip r:embed="rId23" cstate="print">
                       <a:extLst>
                         <a:ext uri="{28A0092B-C50C-407E-A947-70E740481C1C}">
                           <a14:useLocalDpi xmlns:a14="http://schemas.microsoft.com/office/drawing/2010/main" val="0"/>
@@ -3326,19 +3476,6 @@
           <w:szCs w:val="23"/>
         </w:rPr>
       </w:pPr>
-    </w:p>
-    <w:p>
-      <w:pPr>
-        <w:pStyle w:val="Prrafodelista"/>
-        <w:shd w:val="clear" w:color="auto" w:fill="FFFFFF"/>
-        <w:spacing w:before="288" w:after="384" w:line="240" w:lineRule="auto"/>
-        <w:jc w:val="both"/>
-        <w:rPr>
-          <w:rFonts w:ascii="Helvetica" w:hAnsi="Helvetica" w:cs="Helvetica"/>
-          <w:sz w:val="23"/>
-          <w:szCs w:val="23"/>
-        </w:rPr>
-      </w:pPr>
       <w:r>
         <w:rPr>
           <w:rFonts w:ascii="Helvetica" w:hAnsi="Helvetica" w:cs="Helvetica"/>
@@ -3396,7 +3533,7 @@
           <w:sz w:val="23"/>
           <w:szCs w:val="23"/>
         </w:rPr>
-        <w:t xml:space="preserve"> que se nos muestra en la esquina inferior derecha de la pantalla, el sistema nos muestra un listado de los deportistas que están enlazados con el entrenador y permite seleccionar entre la opción de crear un nuevo entrenamiento y de observar las estadísticas de entrenamiento</w:t>
+        <w:t xml:space="preserve"> que se nos muestra en la esquina inferior derecha de la pantalla, el sistema nos muestra un listado de los deportistas que están enlazados con el entrenador</w:t>
       </w:r>
       <w:r>
         <w:rPr>
@@ -3406,6 +3543,82 @@
         </w:rPr>
         <w:t>.</w:t>
       </w:r>
+      <w:r>
+        <w:rPr>
+          <w:rFonts w:ascii="Helvetica" w:hAnsi="Helvetica" w:cs="Helvetica"/>
+          <w:sz w:val="23"/>
+          <w:szCs w:val="23"/>
+        </w:rPr>
+        <w:t xml:space="preserve"> </w:t>
+      </w:r>
+      <w:r>
+        <w:rPr>
+          <w:rFonts w:ascii="Helvetica" w:hAnsi="Helvetica" w:cs="Helvetica"/>
+          <w:sz w:val="23"/>
+          <w:szCs w:val="23"/>
+        </w:rPr>
+        <w:t xml:space="preserve">Al deslizar el nombre del deportista hacia el lado </w:t>
+      </w:r>
+      <w:r>
+        <w:rPr>
+          <w:rFonts w:ascii="Helvetica" w:hAnsi="Helvetica" w:cs="Helvetica"/>
+          <w:b/>
+          <w:bCs/>
+          <w:sz w:val="23"/>
+          <w:szCs w:val="23"/>
+        </w:rPr>
+        <w:t>derecho</w:t>
+      </w:r>
+      <w:r>
+        <w:rPr>
+          <w:rFonts w:ascii="Helvetica" w:hAnsi="Helvetica" w:cs="Helvetica"/>
+          <w:sz w:val="23"/>
+          <w:szCs w:val="23"/>
+        </w:rPr>
+        <w:t>, nos permite</w:t>
+      </w:r>
+      <w:r>
+        <w:rPr>
+          <w:rFonts w:ascii="Helvetica" w:hAnsi="Helvetica" w:cs="Helvetica"/>
+          <w:sz w:val="23"/>
+          <w:szCs w:val="23"/>
+        </w:rPr>
+        <w:t xml:space="preserve"> seleccionar entre la opción de crear un nuevo entrenamiento y de observar las estadísticas de entrenamiento</w:t>
+      </w:r>
+      <w:r>
+        <w:rPr>
+          <w:rFonts w:ascii="Helvetica" w:hAnsi="Helvetica" w:cs="Helvetica"/>
+          <w:sz w:val="23"/>
+          <w:szCs w:val="23"/>
+        </w:rPr>
+        <w:t>.</w:t>
+      </w:r>
+      <w:r>
+        <w:rPr>
+          <w:rFonts w:ascii="Helvetica" w:hAnsi="Helvetica" w:cs="Helvetica"/>
+          <w:sz w:val="23"/>
+          <w:szCs w:val="23"/>
+        </w:rPr>
+        <w:t xml:space="preserve"> Si deslizamos hacia el lado </w:t>
+      </w:r>
+      <w:r>
+        <w:rPr>
+          <w:rFonts w:ascii="Helvetica" w:hAnsi="Helvetica" w:cs="Helvetica"/>
+          <w:b/>
+          <w:bCs/>
+          <w:sz w:val="23"/>
+          <w:szCs w:val="23"/>
+        </w:rPr>
+        <w:t>izquierdo</w:t>
+      </w:r>
+      <w:r>
+        <w:rPr>
+          <w:rFonts w:ascii="Helvetica" w:hAnsi="Helvetica" w:cs="Helvetica"/>
+          <w:sz w:val="23"/>
+          <w:szCs w:val="23"/>
+        </w:rPr>
+        <w:t>, nos permite finalizar el enlace con el deportista seleccionado.</w:t>
+      </w:r>
     </w:p>
     <w:p>
       <w:pPr>
@@ -3419,49 +3632,23 @@
           <w:szCs w:val="23"/>
         </w:rPr>
       </w:pPr>
-    </w:p>
-    <w:p>
-      <w:pPr>
-        <w:pStyle w:val="Prrafodelista"/>
-        <w:shd w:val="clear" w:color="auto" w:fill="FFFFFF"/>
-        <w:spacing w:before="288" w:after="384" w:line="240" w:lineRule="auto"/>
-        <w:jc w:val="both"/>
-        <w:rPr>
-          <w:rFonts w:ascii="Helvetica" w:hAnsi="Helvetica" w:cs="Helvetica"/>
-          <w:sz w:val="23"/>
-          <w:szCs w:val="23"/>
-        </w:rPr>
-      </w:pPr>
-    </w:p>
-    <w:p>
-      <w:pPr>
-        <w:pStyle w:val="Prrafodelista"/>
-        <w:shd w:val="clear" w:color="auto" w:fill="FFFFFF"/>
-        <w:spacing w:before="288" w:after="384" w:line="240" w:lineRule="auto"/>
-        <w:jc w:val="both"/>
-        <w:rPr>
-          <w:rFonts w:ascii="Helvetica" w:hAnsi="Helvetica" w:cs="Helvetica"/>
-          <w:sz w:val="23"/>
-          <w:szCs w:val="23"/>
-        </w:rPr>
-      </w:pPr>
       <w:r>
         <w:rPr>
           <w:noProof/>
         </w:rPr>
         <w:drawing>
-          <wp:anchor distT="0" distB="0" distL="114300" distR="114300" simplePos="0" relativeHeight="251666432" behindDoc="0" locked="0" layoutInCell="1" allowOverlap="1" wp14:anchorId="0CD69803" wp14:editId="7C0D215B">
+          <wp:anchor distT="0" distB="0" distL="114300" distR="114300" simplePos="0" relativeHeight="251673600" behindDoc="0" locked="0" layoutInCell="1" allowOverlap="1" wp14:anchorId="2BA79B71" wp14:editId="37C382B1">
             <wp:simplePos x="0" y="0"/>
             <wp:positionH relativeFrom="column">
-              <wp:posOffset>2836545</wp:posOffset>
+              <wp:posOffset>3631565</wp:posOffset>
             </wp:positionH>
             <wp:positionV relativeFrom="paragraph">
-              <wp:posOffset>89535</wp:posOffset>
+              <wp:posOffset>90805</wp:posOffset>
             </wp:positionV>
-            <wp:extent cx="2057400" cy="3670935"/>
-            <wp:effectExtent l="0" t="0" r="0" b="5715"/>
+            <wp:extent cx="1470660" cy="2635250"/>
+            <wp:effectExtent l="0" t="0" r="0" b="0"/>
             <wp:wrapSquare wrapText="bothSides"/>
-            <wp:docPr id="13" name="Imagen 13"/>
+            <wp:docPr id="22" name="Imagen 22"/>
             <wp:cNvGraphicFramePr>
               <a:graphicFrameLocks xmlns:a="http://schemas.openxmlformats.org/drawingml/2006/main" noChangeAspect="1"/>
             </wp:cNvGraphicFramePr>
@@ -3469,13 +3656,13 @@
               <a:graphicData uri="http://schemas.openxmlformats.org/drawingml/2006/picture">
                 <pic:pic xmlns:pic="http://schemas.openxmlformats.org/drawingml/2006/picture">
                   <pic:nvPicPr>
-                    <pic:cNvPr id="0" name="Picture 23"/>
+                    <pic:cNvPr id="0" name="Picture 5"/>
                     <pic:cNvPicPr>
                       <a:picLocks noChangeAspect="1" noChangeArrowheads="1"/>
                     </pic:cNvPicPr>
                   </pic:nvPicPr>
                   <pic:blipFill>
-                    <a:blip r:embed="rId22" cstate="print">
+                    <a:blip r:embed="rId24" cstate="print">
                       <a:extLst>
                         <a:ext uri="{28A0092B-C50C-407E-A947-70E740481C1C}">
                           <a14:useLocalDpi xmlns:a14="http://schemas.microsoft.com/office/drawing/2010/main" val="0"/>
@@ -3490,7 +3677,7 @@
                   <pic:spPr bwMode="auto">
                     <a:xfrm>
                       <a:off x="0" y="0"/>
-                      <a:ext cx="2057400" cy="3670935"/>
+                      <a:ext cx="1470660" cy="2635250"/>
                     </a:xfrm>
                     <a:prstGeom prst="rect">
                       <a:avLst/>
@@ -3517,18 +3704,18 @@
           <w:noProof/>
         </w:rPr>
         <w:drawing>
-          <wp:anchor distT="0" distB="0" distL="114300" distR="114300" simplePos="0" relativeHeight="251665408" behindDoc="0" locked="0" layoutInCell="1" allowOverlap="1" wp14:anchorId="0F1BF2CD" wp14:editId="75E1DE1E">
+          <wp:anchor distT="0" distB="0" distL="114300" distR="114300" simplePos="0" relativeHeight="251666432" behindDoc="0" locked="0" layoutInCell="1" allowOverlap="1" wp14:anchorId="0CD69803" wp14:editId="385D2926">
             <wp:simplePos x="0" y="0"/>
             <wp:positionH relativeFrom="column">
-              <wp:posOffset>451485</wp:posOffset>
+              <wp:posOffset>2031365</wp:posOffset>
             </wp:positionH>
             <wp:positionV relativeFrom="paragraph">
-              <wp:posOffset>97790</wp:posOffset>
+              <wp:posOffset>90805</wp:posOffset>
             </wp:positionV>
-            <wp:extent cx="2065020" cy="3670935"/>
-            <wp:effectExtent l="0" t="0" r="0" b="5715"/>
+            <wp:extent cx="1477010" cy="2635885"/>
+            <wp:effectExtent l="0" t="0" r="8890" b="0"/>
             <wp:wrapSquare wrapText="bothSides"/>
-            <wp:docPr id="12" name="Imagen 12"/>
+            <wp:docPr id="13" name="Imagen 13"/>
             <wp:cNvGraphicFramePr>
               <a:graphicFrameLocks xmlns:a="http://schemas.openxmlformats.org/drawingml/2006/main" noChangeAspect="1"/>
             </wp:cNvGraphicFramePr>
@@ -3536,506 +3723,7 @@
               <a:graphicData uri="http://schemas.openxmlformats.org/drawingml/2006/picture">
                 <pic:pic xmlns:pic="http://schemas.openxmlformats.org/drawingml/2006/picture">
                   <pic:nvPicPr>
-                    <pic:cNvPr id="0" name="Picture 21"/>
-                    <pic:cNvPicPr>
-                      <a:picLocks noChangeAspect="1" noChangeArrowheads="1"/>
-                    </pic:cNvPicPr>
-                  </pic:nvPicPr>
-                  <pic:blipFill>
-                    <a:blip r:embed="rId23" cstate="print">
-                      <a:extLst>
-                        <a:ext uri="{28A0092B-C50C-407E-A947-70E740481C1C}">
-                          <a14:useLocalDpi xmlns:a14="http://schemas.microsoft.com/office/drawing/2010/main" val="0"/>
-                        </a:ext>
-                      </a:extLst>
-                    </a:blip>
-                    <a:srcRect/>
-                    <a:stretch>
-                      <a:fillRect/>
-                    </a:stretch>
-                  </pic:blipFill>
-                  <pic:spPr bwMode="auto">
-                    <a:xfrm>
-                      <a:off x="0" y="0"/>
-                      <a:ext cx="2065020" cy="3670935"/>
-                    </a:xfrm>
-                    <a:prstGeom prst="rect">
-                      <a:avLst/>
-                    </a:prstGeom>
-                    <a:noFill/>
-                    <a:ln>
-                      <a:noFill/>
-                    </a:ln>
-                  </pic:spPr>
-                </pic:pic>
-              </a:graphicData>
-            </a:graphic>
-          </wp:anchor>
-        </w:drawing>
-      </w:r>
-    </w:p>
-    <w:p>
-      <w:pPr>
-        <w:pStyle w:val="Prrafodelista"/>
-        <w:shd w:val="clear" w:color="auto" w:fill="FFFFFF"/>
-        <w:spacing w:before="288" w:after="384" w:line="240" w:lineRule="auto"/>
-        <w:jc w:val="both"/>
-        <w:rPr>
-          <w:rFonts w:ascii="Helvetica" w:hAnsi="Helvetica" w:cs="Helvetica"/>
-          <w:sz w:val="23"/>
-          <w:szCs w:val="23"/>
-        </w:rPr>
-      </w:pPr>
-      <w:r>
-        <w:rPr>
-          <w:rFonts w:ascii="Helvetica" w:hAnsi="Helvetica" w:cs="Helvetica"/>
-          <w:sz w:val="23"/>
-          <w:szCs w:val="23"/>
-        </w:rPr>
-        <w:tab/>
-      </w:r>
-    </w:p>
-    <w:p>
-      <w:pPr>
-        <w:pStyle w:val="Prrafodelista"/>
-        <w:shd w:val="clear" w:color="auto" w:fill="FFFFFF"/>
-        <w:spacing w:before="288" w:after="384" w:line="240" w:lineRule="auto"/>
-        <w:jc w:val="both"/>
-        <w:rPr>
-          <w:rFonts w:ascii="Helvetica" w:hAnsi="Helvetica" w:cs="Helvetica"/>
-          <w:sz w:val="23"/>
-          <w:szCs w:val="23"/>
-        </w:rPr>
-      </w:pPr>
-    </w:p>
-    <w:p>
-      <w:pPr>
-        <w:pStyle w:val="Prrafodelista"/>
-        <w:shd w:val="clear" w:color="auto" w:fill="FFFFFF"/>
-        <w:spacing w:before="288" w:after="384" w:line="240" w:lineRule="auto"/>
-        <w:jc w:val="both"/>
-        <w:rPr>
-          <w:rFonts w:ascii="Helvetica" w:hAnsi="Helvetica" w:cs="Helvetica"/>
-          <w:sz w:val="23"/>
-          <w:szCs w:val="23"/>
-        </w:rPr>
-      </w:pPr>
-    </w:p>
-    <w:p>
-      <w:pPr>
-        <w:pStyle w:val="Prrafodelista"/>
-        <w:shd w:val="clear" w:color="auto" w:fill="FFFFFF"/>
-        <w:spacing w:before="288" w:after="384" w:line="240" w:lineRule="auto"/>
-        <w:jc w:val="both"/>
-        <w:rPr>
-          <w:rFonts w:ascii="Helvetica" w:hAnsi="Helvetica" w:cs="Helvetica"/>
-          <w:sz w:val="23"/>
-          <w:szCs w:val="23"/>
-        </w:rPr>
-      </w:pPr>
-    </w:p>
-    <w:p>
-      <w:pPr>
-        <w:pStyle w:val="Prrafodelista"/>
-        <w:shd w:val="clear" w:color="auto" w:fill="FFFFFF"/>
-        <w:spacing w:before="288" w:after="384" w:line="240" w:lineRule="auto"/>
-        <w:jc w:val="both"/>
-        <w:rPr>
-          <w:rFonts w:ascii="Helvetica" w:hAnsi="Helvetica" w:cs="Helvetica"/>
-          <w:sz w:val="23"/>
-          <w:szCs w:val="23"/>
-        </w:rPr>
-      </w:pPr>
-    </w:p>
-    <w:p>
-      <w:pPr>
-        <w:pStyle w:val="Prrafodelista"/>
-        <w:shd w:val="clear" w:color="auto" w:fill="FFFFFF"/>
-        <w:spacing w:before="288" w:after="384" w:line="240" w:lineRule="auto"/>
-        <w:jc w:val="both"/>
-        <w:rPr>
-          <w:rFonts w:ascii="Helvetica" w:hAnsi="Helvetica" w:cs="Helvetica"/>
-          <w:sz w:val="23"/>
-          <w:szCs w:val="23"/>
-        </w:rPr>
-      </w:pPr>
-    </w:p>
-    <w:p>
-      <w:pPr>
-        <w:pStyle w:val="Prrafodelista"/>
-        <w:shd w:val="clear" w:color="auto" w:fill="FFFFFF"/>
-        <w:spacing w:before="288" w:after="384" w:line="240" w:lineRule="auto"/>
-        <w:jc w:val="both"/>
-        <w:rPr>
-          <w:rFonts w:ascii="Helvetica" w:hAnsi="Helvetica" w:cs="Helvetica"/>
-          <w:sz w:val="23"/>
-          <w:szCs w:val="23"/>
-        </w:rPr>
-      </w:pPr>
-    </w:p>
-    <w:p>
-      <w:pPr>
-        <w:pStyle w:val="Prrafodelista"/>
-        <w:shd w:val="clear" w:color="auto" w:fill="FFFFFF"/>
-        <w:spacing w:before="288" w:after="384" w:line="240" w:lineRule="auto"/>
-        <w:jc w:val="both"/>
-        <w:rPr>
-          <w:rFonts w:ascii="Helvetica" w:hAnsi="Helvetica" w:cs="Helvetica"/>
-          <w:sz w:val="23"/>
-          <w:szCs w:val="23"/>
-        </w:rPr>
-      </w:pPr>
-    </w:p>
-    <w:p>
-      <w:pPr>
-        <w:pStyle w:val="Prrafodelista"/>
-        <w:shd w:val="clear" w:color="auto" w:fill="FFFFFF"/>
-        <w:spacing w:before="288" w:after="384" w:line="240" w:lineRule="auto"/>
-        <w:jc w:val="both"/>
-        <w:rPr>
-          <w:rFonts w:ascii="Helvetica" w:hAnsi="Helvetica" w:cs="Helvetica"/>
-          <w:sz w:val="23"/>
-          <w:szCs w:val="23"/>
-        </w:rPr>
-      </w:pPr>
-    </w:p>
-    <w:p>
-      <w:pPr>
-        <w:pStyle w:val="Prrafodelista"/>
-        <w:shd w:val="clear" w:color="auto" w:fill="FFFFFF"/>
-        <w:spacing w:before="288" w:after="384" w:line="240" w:lineRule="auto"/>
-        <w:jc w:val="both"/>
-        <w:rPr>
-          <w:rFonts w:ascii="Helvetica" w:hAnsi="Helvetica" w:cs="Helvetica"/>
-          <w:sz w:val="23"/>
-          <w:szCs w:val="23"/>
-        </w:rPr>
-      </w:pPr>
-    </w:p>
-    <w:p>
-      <w:pPr>
-        <w:pStyle w:val="Prrafodelista"/>
-        <w:shd w:val="clear" w:color="auto" w:fill="FFFFFF"/>
-        <w:spacing w:before="288" w:after="384" w:line="240" w:lineRule="auto"/>
-        <w:jc w:val="both"/>
-        <w:rPr>
-          <w:rFonts w:ascii="Helvetica" w:hAnsi="Helvetica" w:cs="Helvetica"/>
-          <w:sz w:val="23"/>
-          <w:szCs w:val="23"/>
-        </w:rPr>
-      </w:pPr>
-    </w:p>
-    <w:p>
-      <w:pPr>
-        <w:pStyle w:val="Prrafodelista"/>
-        <w:shd w:val="clear" w:color="auto" w:fill="FFFFFF"/>
-        <w:spacing w:before="288" w:after="384" w:line="240" w:lineRule="auto"/>
-        <w:jc w:val="both"/>
-        <w:rPr>
-          <w:rFonts w:ascii="Helvetica" w:hAnsi="Helvetica" w:cs="Helvetica"/>
-          <w:sz w:val="23"/>
-          <w:szCs w:val="23"/>
-        </w:rPr>
-      </w:pPr>
-    </w:p>
-    <w:p>
-      <w:pPr>
-        <w:pStyle w:val="Prrafodelista"/>
-        <w:shd w:val="clear" w:color="auto" w:fill="FFFFFF"/>
-        <w:spacing w:before="288" w:after="384" w:line="240" w:lineRule="auto"/>
-        <w:jc w:val="both"/>
-        <w:rPr>
-          <w:rFonts w:ascii="Helvetica" w:hAnsi="Helvetica" w:cs="Helvetica"/>
-          <w:sz w:val="23"/>
-          <w:szCs w:val="23"/>
-        </w:rPr>
-      </w:pPr>
-    </w:p>
-    <w:p>
-      <w:pPr>
-        <w:pStyle w:val="Prrafodelista"/>
-        <w:shd w:val="clear" w:color="auto" w:fill="FFFFFF"/>
-        <w:spacing w:before="288" w:after="384" w:line="240" w:lineRule="auto"/>
-        <w:jc w:val="both"/>
-        <w:rPr>
-          <w:rFonts w:ascii="Helvetica" w:hAnsi="Helvetica" w:cs="Helvetica"/>
-          <w:sz w:val="23"/>
-          <w:szCs w:val="23"/>
-        </w:rPr>
-      </w:pPr>
-    </w:p>
-    <w:p>
-      <w:pPr>
-        <w:pStyle w:val="Prrafodelista"/>
-        <w:shd w:val="clear" w:color="auto" w:fill="FFFFFF"/>
-        <w:spacing w:before="288" w:after="384" w:line="240" w:lineRule="auto"/>
-        <w:jc w:val="both"/>
-        <w:rPr>
-          <w:rFonts w:ascii="Helvetica" w:hAnsi="Helvetica" w:cs="Helvetica"/>
-          <w:sz w:val="23"/>
-          <w:szCs w:val="23"/>
-        </w:rPr>
-      </w:pPr>
-    </w:p>
-    <w:p>
-      <w:pPr>
-        <w:pStyle w:val="Prrafodelista"/>
-        <w:shd w:val="clear" w:color="auto" w:fill="FFFFFF"/>
-        <w:spacing w:before="288" w:after="384" w:line="240" w:lineRule="auto"/>
-        <w:jc w:val="both"/>
-        <w:rPr>
-          <w:rFonts w:ascii="Helvetica" w:hAnsi="Helvetica" w:cs="Helvetica"/>
-          <w:sz w:val="23"/>
-          <w:szCs w:val="23"/>
-        </w:rPr>
-      </w:pPr>
-    </w:p>
-    <w:p>
-      <w:pPr>
-        <w:pStyle w:val="Prrafodelista"/>
-        <w:shd w:val="clear" w:color="auto" w:fill="FFFFFF"/>
-        <w:spacing w:before="288" w:after="384" w:line="240" w:lineRule="auto"/>
-        <w:jc w:val="both"/>
-        <w:rPr>
-          <w:rFonts w:ascii="Helvetica" w:hAnsi="Helvetica" w:cs="Helvetica"/>
-          <w:sz w:val="23"/>
-          <w:szCs w:val="23"/>
-        </w:rPr>
-      </w:pPr>
-    </w:p>
-    <w:p>
-      <w:pPr>
-        <w:pStyle w:val="Prrafodelista"/>
-        <w:shd w:val="clear" w:color="auto" w:fill="FFFFFF"/>
-        <w:spacing w:before="288" w:after="384" w:line="240" w:lineRule="auto"/>
-        <w:jc w:val="both"/>
-        <w:rPr>
-          <w:rFonts w:ascii="Helvetica" w:hAnsi="Helvetica" w:cs="Helvetica"/>
-          <w:sz w:val="23"/>
-          <w:szCs w:val="23"/>
-        </w:rPr>
-      </w:pPr>
-    </w:p>
-    <w:p>
-      <w:pPr>
-        <w:pStyle w:val="Prrafodelista"/>
-        <w:shd w:val="clear" w:color="auto" w:fill="FFFFFF"/>
-        <w:spacing w:before="288" w:after="384" w:line="240" w:lineRule="auto"/>
-        <w:jc w:val="both"/>
-        <w:rPr>
-          <w:rFonts w:ascii="Helvetica" w:hAnsi="Helvetica" w:cs="Helvetica"/>
-          <w:sz w:val="23"/>
-          <w:szCs w:val="23"/>
-        </w:rPr>
-      </w:pPr>
-    </w:p>
-    <w:p>
-      <w:pPr>
-        <w:pStyle w:val="Prrafodelista"/>
-        <w:shd w:val="clear" w:color="auto" w:fill="FFFFFF"/>
-        <w:spacing w:before="288" w:after="384" w:line="240" w:lineRule="auto"/>
-        <w:jc w:val="both"/>
-        <w:rPr>
-          <w:rFonts w:ascii="Helvetica" w:hAnsi="Helvetica" w:cs="Helvetica"/>
-          <w:sz w:val="23"/>
-          <w:szCs w:val="23"/>
-        </w:rPr>
-      </w:pPr>
-    </w:p>
-    <w:p>
-      <w:pPr>
-        <w:pStyle w:val="Prrafodelista"/>
-        <w:shd w:val="clear" w:color="auto" w:fill="FFFFFF"/>
-        <w:spacing w:before="288" w:after="384" w:line="240" w:lineRule="auto"/>
-        <w:jc w:val="both"/>
-        <w:rPr>
-          <w:rFonts w:ascii="Helvetica" w:hAnsi="Helvetica" w:cs="Helvetica"/>
-          <w:sz w:val="23"/>
-          <w:szCs w:val="23"/>
-        </w:rPr>
-      </w:pPr>
-    </w:p>
-    <w:p>
-      <w:pPr>
-        <w:pStyle w:val="Prrafodelista"/>
-        <w:shd w:val="clear" w:color="auto" w:fill="FFFFFF"/>
-        <w:spacing w:before="288" w:after="384" w:line="240" w:lineRule="auto"/>
-        <w:jc w:val="both"/>
-        <w:rPr>
-          <w:rFonts w:ascii="Helvetica" w:hAnsi="Helvetica" w:cs="Helvetica"/>
-          <w:sz w:val="23"/>
-          <w:szCs w:val="23"/>
-        </w:rPr>
-      </w:pPr>
-    </w:p>
-    <w:p>
-      <w:pPr>
-        <w:pStyle w:val="Prrafodelista"/>
-        <w:shd w:val="clear" w:color="auto" w:fill="FFFFFF"/>
-        <w:spacing w:before="288" w:after="384" w:line="240" w:lineRule="auto"/>
-        <w:jc w:val="both"/>
-        <w:rPr>
-          <w:rFonts w:ascii="Helvetica" w:hAnsi="Helvetica" w:cs="Helvetica"/>
-          <w:sz w:val="23"/>
-          <w:szCs w:val="23"/>
-        </w:rPr>
-      </w:pPr>
-    </w:p>
-    <w:p>
-      <w:pPr>
-        <w:pStyle w:val="Prrafodelista"/>
-        <w:shd w:val="clear" w:color="auto" w:fill="FFFFFF"/>
-        <w:spacing w:before="288" w:after="384" w:line="240" w:lineRule="auto"/>
-        <w:jc w:val="both"/>
-        <w:rPr>
-          <w:rFonts w:ascii="Helvetica" w:hAnsi="Helvetica" w:cs="Helvetica"/>
-          <w:sz w:val="23"/>
-          <w:szCs w:val="23"/>
-        </w:rPr>
-      </w:pPr>
-    </w:p>
-    <w:p>
-      <w:pPr>
-        <w:pStyle w:val="Prrafodelista"/>
-        <w:shd w:val="clear" w:color="auto" w:fill="FFFFFF"/>
-        <w:spacing w:before="288" w:after="384" w:line="240" w:lineRule="auto"/>
-        <w:jc w:val="both"/>
-        <w:rPr>
-          <w:rFonts w:ascii="Helvetica" w:hAnsi="Helvetica" w:cs="Helvetica"/>
-          <w:sz w:val="23"/>
-          <w:szCs w:val="23"/>
-        </w:rPr>
-      </w:pPr>
-    </w:p>
-    <w:p>
-      <w:pPr>
-        <w:pStyle w:val="Prrafodelista"/>
-        <w:shd w:val="clear" w:color="auto" w:fill="FFFFFF"/>
-        <w:spacing w:before="288" w:after="384" w:line="240" w:lineRule="auto"/>
-        <w:jc w:val="both"/>
-        <w:rPr>
-          <w:rFonts w:ascii="Helvetica" w:hAnsi="Helvetica" w:cs="Helvetica"/>
-          <w:sz w:val="23"/>
-          <w:szCs w:val="23"/>
-        </w:rPr>
-      </w:pPr>
-    </w:p>
-    <w:p>
-      <w:pPr>
-        <w:pStyle w:val="Prrafodelista"/>
-        <w:shd w:val="clear" w:color="auto" w:fill="FFFFFF"/>
-        <w:spacing w:before="288" w:after="384" w:line="240" w:lineRule="auto"/>
-        <w:jc w:val="both"/>
-        <w:rPr>
-          <w:rFonts w:ascii="Helvetica" w:hAnsi="Helvetica" w:cs="Helvetica"/>
-          <w:sz w:val="23"/>
-          <w:szCs w:val="23"/>
-        </w:rPr>
-      </w:pPr>
-      <w:r>
-        <w:rPr>
-          <w:rFonts w:ascii="Helvetica" w:hAnsi="Helvetica" w:cs="Helvetica"/>
-          <w:sz w:val="23"/>
-          <w:szCs w:val="23"/>
-        </w:rPr>
-        <w:t>Cuando se decide crear un nuevo entrenamiento se nos presenta la siguiente vista, que nos permite modificar la información del nuevo entrenamiento que se va a realizar y posteriormente poder enviarle la información del entrenamiento al deportista seleccionado.</w:t>
-      </w:r>
-    </w:p>
-    <w:p>
-      <w:pPr>
-        <w:pStyle w:val="Prrafodelista"/>
-        <w:shd w:val="clear" w:color="auto" w:fill="FFFFFF"/>
-        <w:spacing w:before="288" w:after="384" w:line="240" w:lineRule="auto"/>
-        <w:jc w:val="both"/>
-        <w:rPr>
-          <w:noProof/>
-        </w:rPr>
-      </w:pPr>
-      <w:r>
-        <w:rPr>
-          <w:noProof/>
-        </w:rPr>
-        <w:lastRenderedPageBreak/>
-        <w:drawing>
-          <wp:anchor distT="0" distB="0" distL="114300" distR="114300" simplePos="0" relativeHeight="251667456" behindDoc="0" locked="0" layoutInCell="1" allowOverlap="1" wp14:anchorId="7FB5217B" wp14:editId="59706449">
-            <wp:simplePos x="0" y="0"/>
-            <wp:positionH relativeFrom="column">
-              <wp:posOffset>-318770</wp:posOffset>
-            </wp:positionH>
-            <wp:positionV relativeFrom="paragraph">
-              <wp:posOffset>0</wp:posOffset>
-            </wp:positionV>
-            <wp:extent cx="1974215" cy="3253740"/>
-            <wp:effectExtent l="0" t="0" r="6985" b="3810"/>
-            <wp:wrapSquare wrapText="bothSides"/>
-            <wp:docPr id="14" name="Imagen 14"/>
-            <wp:cNvGraphicFramePr>
-              <a:graphicFrameLocks xmlns:a="http://schemas.openxmlformats.org/drawingml/2006/main" noChangeAspect="1"/>
-            </wp:cNvGraphicFramePr>
-            <a:graphic xmlns:a="http://schemas.openxmlformats.org/drawingml/2006/main">
-              <a:graphicData uri="http://schemas.openxmlformats.org/drawingml/2006/picture">
-                <pic:pic xmlns:pic="http://schemas.openxmlformats.org/drawingml/2006/picture">
-                  <pic:nvPicPr>
-                    <pic:cNvPr id="0" name="Picture 25"/>
-                    <pic:cNvPicPr>
-                      <a:picLocks noChangeAspect="1" noChangeArrowheads="1"/>
-                    </pic:cNvPicPr>
-                  </pic:nvPicPr>
-                  <pic:blipFill>
-                    <a:blip r:embed="rId24" cstate="print">
-                      <a:extLst>
-                        <a:ext uri="{28A0092B-C50C-407E-A947-70E740481C1C}">
-                          <a14:useLocalDpi xmlns:a14="http://schemas.microsoft.com/office/drawing/2010/main" val="0"/>
-                        </a:ext>
-                      </a:extLst>
-                    </a:blip>
-                    <a:srcRect/>
-                    <a:stretch>
-                      <a:fillRect/>
-                    </a:stretch>
-                  </pic:blipFill>
-                  <pic:spPr bwMode="auto">
-                    <a:xfrm>
-                      <a:off x="0" y="0"/>
-                      <a:ext cx="1974215" cy="3253740"/>
-                    </a:xfrm>
-                    <a:prstGeom prst="rect">
-                      <a:avLst/>
-                    </a:prstGeom>
-                    <a:noFill/>
-                    <a:ln>
-                      <a:noFill/>
-                    </a:ln>
-                  </pic:spPr>
-                </pic:pic>
-              </a:graphicData>
-            </a:graphic>
-          </wp:anchor>
-        </w:drawing>
-      </w:r>
-      <w:r>
-        <w:rPr>
-          <w:noProof/>
-        </w:rPr>
-        <w:t xml:space="preserve">   </w:t>
-      </w:r>
-      <w:r>
-        <w:rPr>
-          <w:noProof/>
-        </w:rPr>
-        <w:drawing>
-          <wp:inline distT="0" distB="0" distL="0" distR="0" wp14:anchorId="35E57BAF" wp14:editId="55C64C9C">
-            <wp:extent cx="1835150" cy="3262433"/>
-            <wp:effectExtent l="0" t="0" r="0" b="0"/>
-            <wp:docPr id="1" name="Imagen 1"/>
-            <wp:cNvGraphicFramePr>
-              <a:graphicFrameLocks xmlns:a="http://schemas.openxmlformats.org/drawingml/2006/main" noChangeAspect="1"/>
-            </wp:cNvGraphicFramePr>
-            <a:graphic xmlns:a="http://schemas.openxmlformats.org/drawingml/2006/main">
-              <a:graphicData uri="http://schemas.openxmlformats.org/drawingml/2006/picture">
-                <pic:pic xmlns:pic="http://schemas.openxmlformats.org/drawingml/2006/picture">
-                  <pic:nvPicPr>
-                    <pic:cNvPr id="0" name="Picture 1"/>
+                    <pic:cNvPr id="0" name="Picture 23"/>
                     <pic:cNvPicPr>
                       <a:picLocks noChangeAspect="1" noChangeArrowheads="1"/>
                     </pic:cNvPicPr>
@@ -4056,7 +3744,7 @@
                   <pic:spPr bwMode="auto">
                     <a:xfrm>
                       <a:off x="0" y="0"/>
-                      <a:ext cx="1838192" cy="3267841"/>
+                      <a:ext cx="1477010" cy="2635885"/>
                     </a:xfrm>
                     <a:prstGeom prst="rect">
                       <a:avLst/>
@@ -4069,24 +3757,32 @@
                 </pic:pic>
               </a:graphicData>
             </a:graphic>
-          </wp:inline>
+            <wp14:sizeRelH relativeFrom="margin">
+              <wp14:pctWidth>0</wp14:pctWidth>
+            </wp14:sizeRelH>
+            <wp14:sizeRelV relativeFrom="margin">
+              <wp14:pctHeight>0</wp14:pctHeight>
+            </wp14:sizeRelV>
+          </wp:anchor>
         </w:drawing>
       </w:r>
       <w:r>
         <w:rPr>
           <w:noProof/>
         </w:rPr>
-        <w:t xml:space="preserve">      </w:t>
-      </w:r>
-      <w:r>
-        <w:rPr>
-          <w:noProof/>
-        </w:rPr>
         <w:drawing>
-          <wp:inline distT="0" distB="0" distL="0" distR="0" wp14:anchorId="0DCEC768" wp14:editId="0DCE8A59">
-            <wp:extent cx="1760220" cy="3258766"/>
-            <wp:effectExtent l="0" t="0" r="0" b="0"/>
-            <wp:docPr id="15" name="Imagen 15"/>
+          <wp:anchor distT="0" distB="0" distL="114300" distR="114300" simplePos="0" relativeHeight="251665408" behindDoc="0" locked="0" layoutInCell="1" allowOverlap="1" wp14:anchorId="0F1BF2CD" wp14:editId="156D3E5F">
+            <wp:simplePos x="0" y="0"/>
+            <wp:positionH relativeFrom="column">
+              <wp:posOffset>450215</wp:posOffset>
+            </wp:positionH>
+            <wp:positionV relativeFrom="paragraph">
+              <wp:posOffset>97155</wp:posOffset>
+            </wp:positionV>
+            <wp:extent cx="1479550" cy="2629535"/>
+            <wp:effectExtent l="0" t="0" r="6350" b="0"/>
+            <wp:wrapSquare wrapText="bothSides"/>
+            <wp:docPr id="12" name="Imagen 12"/>
             <wp:cNvGraphicFramePr>
               <a:graphicFrameLocks xmlns:a="http://schemas.openxmlformats.org/drawingml/2006/main" noChangeAspect="1"/>
             </wp:cNvGraphicFramePr>
@@ -4094,7 +3790,7 @@
               <a:graphicData uri="http://schemas.openxmlformats.org/drawingml/2006/picture">
                 <pic:pic xmlns:pic="http://schemas.openxmlformats.org/drawingml/2006/picture">
                   <pic:nvPicPr>
-                    <pic:cNvPr id="0" name="Picture 3"/>
+                    <pic:cNvPr id="0" name="Picture 21"/>
                     <pic:cNvPicPr>
                       <a:picLocks noChangeAspect="1" noChangeArrowheads="1"/>
                     </pic:cNvPicPr>
@@ -4115,7 +3811,7 @@
                   <pic:spPr bwMode="auto">
                     <a:xfrm>
                       <a:off x="0" y="0"/>
-                      <a:ext cx="1772435" cy="3281380"/>
+                      <a:ext cx="1479550" cy="2629535"/>
                     </a:xfrm>
                     <a:prstGeom prst="rect">
                       <a:avLst/>
@@ -4128,39 +3824,270 @@
                 </pic:pic>
               </a:graphicData>
             </a:graphic>
-          </wp:inline>
+            <wp14:sizeRelH relativeFrom="margin">
+              <wp14:pctWidth>0</wp14:pctWidth>
+            </wp14:sizeRelH>
+            <wp14:sizeRelV relativeFrom="margin">
+              <wp14:pctHeight>0</wp14:pctHeight>
+            </wp14:sizeRelV>
+          </wp:anchor>
         </w:drawing>
       </w:r>
     </w:p>
     <w:p>
       <w:pPr>
-        <w:shd w:val="clear" w:color="auto" w:fill="FFFFFF"/>
-        <w:spacing w:before="288" w:after="384" w:line="240" w:lineRule="auto"/>
-        <w:jc w:val="both"/>
-        <w:rPr>
-          <w:rFonts w:ascii="Helvetica" w:hAnsi="Helvetica" w:cs="Helvetica"/>
+        <w:pStyle w:val="Prrafodelista"/>
+        <w:shd w:val="clear" w:color="auto" w:fill="FFFFFF"/>
+        <w:spacing w:before="288" w:after="384" w:line="240" w:lineRule="auto"/>
+        <w:jc w:val="both"/>
+        <w:rPr>
+          <w:rFonts w:ascii="Helvetica" w:hAnsi="Helvetica" w:cs="Helvetica"/>
+          <w:sz w:val="23"/>
+          <w:szCs w:val="23"/>
+        </w:rPr>
+      </w:pPr>
+      <w:r>
+        <w:rPr>
+          <w:rFonts w:ascii="Helvetica" w:hAnsi="Helvetica" w:cs="Helvetica"/>
+          <w:sz w:val="23"/>
+          <w:szCs w:val="23"/>
+        </w:rPr>
+        <w:tab/>
+      </w:r>
+    </w:p>
+    <w:p>
+      <w:pPr>
+        <w:pStyle w:val="Prrafodelista"/>
+        <w:shd w:val="clear" w:color="auto" w:fill="FFFFFF"/>
+        <w:spacing w:before="288" w:after="384" w:line="240" w:lineRule="auto"/>
+        <w:jc w:val="both"/>
+        <w:rPr>
+          <w:rFonts w:ascii="Helvetica" w:hAnsi="Helvetica" w:cs="Helvetica"/>
+          <w:sz w:val="23"/>
+          <w:szCs w:val="23"/>
+        </w:rPr>
+      </w:pPr>
+    </w:p>
+    <w:p>
+      <w:pPr>
+        <w:pStyle w:val="Prrafodelista"/>
+        <w:shd w:val="clear" w:color="auto" w:fill="FFFFFF"/>
+        <w:spacing w:before="288" w:after="384" w:line="240" w:lineRule="auto"/>
+        <w:jc w:val="both"/>
+        <w:rPr>
+          <w:rFonts w:ascii="Helvetica" w:hAnsi="Helvetica" w:cs="Helvetica"/>
+          <w:sz w:val="23"/>
+          <w:szCs w:val="23"/>
+        </w:rPr>
+      </w:pPr>
+    </w:p>
+    <w:p>
+      <w:pPr>
+        <w:pStyle w:val="Prrafodelista"/>
+        <w:shd w:val="clear" w:color="auto" w:fill="FFFFFF"/>
+        <w:spacing w:before="288" w:after="384" w:line="240" w:lineRule="auto"/>
+        <w:jc w:val="both"/>
+        <w:rPr>
+          <w:rFonts w:ascii="Helvetica" w:hAnsi="Helvetica" w:cs="Helvetica"/>
+          <w:sz w:val="23"/>
+          <w:szCs w:val="23"/>
+          <w:u w:val="single"/>
+        </w:rPr>
+      </w:pPr>
+    </w:p>
+    <w:p>
+      <w:pPr>
+        <w:pStyle w:val="Prrafodelista"/>
+        <w:shd w:val="clear" w:color="auto" w:fill="FFFFFF"/>
+        <w:spacing w:before="288" w:after="384" w:line="240" w:lineRule="auto"/>
+        <w:jc w:val="both"/>
+        <w:rPr>
+          <w:rFonts w:ascii="Helvetica" w:hAnsi="Helvetica" w:cs="Helvetica"/>
+          <w:sz w:val="23"/>
+          <w:szCs w:val="23"/>
+        </w:rPr>
+      </w:pPr>
+    </w:p>
+    <w:p>
+      <w:pPr>
+        <w:pStyle w:val="Prrafodelista"/>
+        <w:shd w:val="clear" w:color="auto" w:fill="FFFFFF"/>
+        <w:spacing w:before="288" w:after="384" w:line="240" w:lineRule="auto"/>
+        <w:jc w:val="both"/>
+        <w:rPr>
+          <w:rFonts w:ascii="Helvetica" w:hAnsi="Helvetica" w:cs="Helvetica"/>
+          <w:sz w:val="23"/>
+          <w:szCs w:val="23"/>
+        </w:rPr>
+      </w:pPr>
+    </w:p>
+    <w:p>
+      <w:pPr>
+        <w:pStyle w:val="Prrafodelista"/>
+        <w:shd w:val="clear" w:color="auto" w:fill="FFFFFF"/>
+        <w:spacing w:before="288" w:after="384" w:line="240" w:lineRule="auto"/>
+        <w:jc w:val="both"/>
+        <w:rPr>
+          <w:rFonts w:ascii="Helvetica" w:hAnsi="Helvetica" w:cs="Helvetica"/>
+          <w:sz w:val="23"/>
+          <w:szCs w:val="23"/>
+        </w:rPr>
+      </w:pPr>
+    </w:p>
+    <w:p>
+      <w:pPr>
+        <w:pStyle w:val="Prrafodelista"/>
+        <w:shd w:val="clear" w:color="auto" w:fill="FFFFFF"/>
+        <w:spacing w:before="288" w:after="384" w:line="240" w:lineRule="auto"/>
+        <w:jc w:val="both"/>
+        <w:rPr>
+          <w:rFonts w:ascii="Helvetica" w:hAnsi="Helvetica" w:cs="Helvetica"/>
+          <w:sz w:val="23"/>
+          <w:szCs w:val="23"/>
+        </w:rPr>
+      </w:pPr>
+    </w:p>
+    <w:p>
+      <w:pPr>
+        <w:pStyle w:val="Prrafodelista"/>
+        <w:shd w:val="clear" w:color="auto" w:fill="FFFFFF"/>
+        <w:spacing w:before="288" w:after="384" w:line="240" w:lineRule="auto"/>
+        <w:jc w:val="both"/>
+        <w:rPr>
+          <w:rFonts w:ascii="Helvetica" w:hAnsi="Helvetica" w:cs="Helvetica"/>
+          <w:sz w:val="23"/>
+          <w:szCs w:val="23"/>
+        </w:rPr>
+      </w:pPr>
+    </w:p>
+    <w:p>
+      <w:pPr>
+        <w:pStyle w:val="Prrafodelista"/>
+        <w:shd w:val="clear" w:color="auto" w:fill="FFFFFF"/>
+        <w:spacing w:before="288" w:after="384" w:line="240" w:lineRule="auto"/>
+        <w:jc w:val="both"/>
+        <w:rPr>
+          <w:rFonts w:ascii="Helvetica" w:hAnsi="Helvetica" w:cs="Helvetica"/>
+          <w:sz w:val="23"/>
+          <w:szCs w:val="23"/>
+        </w:rPr>
+      </w:pPr>
+    </w:p>
+    <w:p>
+      <w:pPr>
+        <w:pStyle w:val="Prrafodelista"/>
+        <w:shd w:val="clear" w:color="auto" w:fill="FFFFFF"/>
+        <w:spacing w:before="288" w:after="384" w:line="240" w:lineRule="auto"/>
+        <w:jc w:val="both"/>
+        <w:rPr>
+          <w:rFonts w:ascii="Helvetica" w:hAnsi="Helvetica" w:cs="Helvetica"/>
+          <w:sz w:val="23"/>
+          <w:szCs w:val="23"/>
+        </w:rPr>
+      </w:pPr>
+    </w:p>
+    <w:p>
+      <w:pPr>
+        <w:pStyle w:val="Prrafodelista"/>
+        <w:shd w:val="clear" w:color="auto" w:fill="FFFFFF"/>
+        <w:spacing w:before="288" w:after="384" w:line="240" w:lineRule="auto"/>
+        <w:jc w:val="both"/>
+        <w:rPr>
+          <w:rFonts w:ascii="Helvetica" w:hAnsi="Helvetica" w:cs="Helvetica"/>
+          <w:sz w:val="23"/>
+          <w:szCs w:val="23"/>
+        </w:rPr>
+      </w:pPr>
+    </w:p>
+    <w:p>
+      <w:pPr>
+        <w:pStyle w:val="Prrafodelista"/>
+        <w:shd w:val="clear" w:color="auto" w:fill="FFFFFF"/>
+        <w:spacing w:before="288" w:after="384" w:line="240" w:lineRule="auto"/>
+        <w:jc w:val="both"/>
+        <w:rPr>
+          <w:rFonts w:ascii="Helvetica" w:hAnsi="Helvetica" w:cs="Helvetica"/>
+          <w:sz w:val="23"/>
+          <w:szCs w:val="23"/>
+        </w:rPr>
+      </w:pPr>
+    </w:p>
+    <w:p>
+      <w:pPr>
+        <w:pStyle w:val="Prrafodelista"/>
+        <w:shd w:val="clear" w:color="auto" w:fill="FFFFFF"/>
+        <w:spacing w:before="288" w:after="384" w:line="240" w:lineRule="auto"/>
+        <w:jc w:val="both"/>
+        <w:rPr>
+          <w:rFonts w:ascii="Helvetica" w:hAnsi="Helvetica" w:cs="Helvetica"/>
+          <w:sz w:val="23"/>
+          <w:szCs w:val="23"/>
+        </w:rPr>
+      </w:pPr>
+    </w:p>
+    <w:p>
+      <w:pPr>
+        <w:pStyle w:val="Prrafodelista"/>
+        <w:shd w:val="clear" w:color="auto" w:fill="FFFFFF"/>
+        <w:spacing w:before="288" w:after="384" w:line="240" w:lineRule="auto"/>
+        <w:jc w:val="both"/>
+        <w:rPr>
+          <w:rFonts w:ascii="Helvetica" w:hAnsi="Helvetica" w:cs="Helvetica"/>
+          <w:sz w:val="23"/>
+          <w:szCs w:val="23"/>
+        </w:rPr>
+      </w:pPr>
+    </w:p>
+    <w:p>
+      <w:pPr>
+        <w:shd w:val="clear" w:color="auto" w:fill="FFFFFF"/>
+        <w:spacing w:before="288" w:after="384" w:line="240" w:lineRule="auto"/>
+        <w:ind w:left="720"/>
+        <w:jc w:val="both"/>
+        <w:rPr>
+          <w:rFonts w:ascii="Helvetica" w:hAnsi="Helvetica" w:cs="Helvetica"/>
+          <w:sz w:val="23"/>
+          <w:szCs w:val="23"/>
+        </w:rPr>
+      </w:pPr>
+      <w:r>
+        <w:rPr>
+          <w:rFonts w:ascii="Helvetica" w:hAnsi="Helvetica" w:cs="Helvetica"/>
+          <w:sz w:val="23"/>
+          <w:szCs w:val="23"/>
+        </w:rPr>
+        <w:t>Cuando se decide crear un nuevo entrenamiento se nos presenta la siguiente vista, que nos permite modificar la información del nuevo entrenamiento que se va a realizar y posteriormente poder enviarle la información del entrenamiento al deportista seleccionado.</w:t>
+      </w:r>
+    </w:p>
+    <w:p>
+      <w:pPr>
+        <w:shd w:val="clear" w:color="auto" w:fill="FFFFFF"/>
+        <w:spacing w:before="288" w:after="384" w:line="240" w:lineRule="auto"/>
+        <w:ind w:left="720"/>
+        <w:jc w:val="both"/>
+        <w:rPr>
+          <w:rFonts w:ascii="Helvetica" w:hAnsi="Helvetica" w:cs="Helvetica"/>
+          <w:sz w:val="23"/>
+          <w:szCs w:val="23"/>
+        </w:rPr>
+      </w:pPr>
+      <w:r>
+        <w:rPr>
           <w:noProof/>
-          <w:sz w:val="23"/>
-          <w:szCs w:val="23"/>
-        </w:rPr>
-      </w:pPr>
-      <w:r>
-        <w:rPr>
-          <w:noProof/>
         </w:rPr>
         <w:drawing>
-          <wp:anchor distT="0" distB="0" distL="114300" distR="114300" simplePos="0" relativeHeight="251669504" behindDoc="0" locked="0" layoutInCell="1" allowOverlap="1" wp14:anchorId="7E6B8914" wp14:editId="42433A9A">
+          <wp:anchor distT="0" distB="0" distL="114300" distR="114300" simplePos="0" relativeHeight="251675648" behindDoc="0" locked="0" layoutInCell="1" allowOverlap="1" wp14:anchorId="0DCEC768" wp14:editId="57901D81">
             <wp:simplePos x="0" y="0"/>
-            <wp:positionH relativeFrom="margin">
-              <wp:align>center</wp:align>
+            <wp:positionH relativeFrom="column">
+              <wp:posOffset>3625215</wp:posOffset>
             </wp:positionH>
             <wp:positionV relativeFrom="paragraph">
-              <wp:posOffset>717550</wp:posOffset>
+              <wp:posOffset>6985</wp:posOffset>
             </wp:positionV>
-            <wp:extent cx="1874520" cy="3558540"/>
-            <wp:effectExtent l="0" t="0" r="0" b="3810"/>
+            <wp:extent cx="1454150" cy="2616200"/>
+            <wp:effectExtent l="0" t="0" r="0" b="0"/>
             <wp:wrapSquare wrapText="bothSides"/>
-            <wp:docPr id="17" name="Imagen 17"/>
+            <wp:docPr id="15" name="Imagen 15"/>
             <wp:cNvGraphicFramePr>
               <a:graphicFrameLocks xmlns:a="http://schemas.openxmlformats.org/drawingml/2006/main" noChangeAspect="1"/>
             </wp:cNvGraphicFramePr>
@@ -4168,7 +4095,7 @@
               <a:graphicData uri="http://schemas.openxmlformats.org/drawingml/2006/picture">
                 <pic:pic xmlns:pic="http://schemas.openxmlformats.org/drawingml/2006/picture">
                   <pic:nvPicPr>
-                    <pic:cNvPr id="0" name="Picture 7"/>
+                    <pic:cNvPr id="0" name="Picture 3"/>
                     <pic:cNvPicPr>
                       <a:picLocks noChangeAspect="1" noChangeArrowheads="1"/>
                     </pic:cNvPicPr>
@@ -4189,7 +4116,7 @@
                   <pic:spPr bwMode="auto">
                     <a:xfrm>
                       <a:off x="0" y="0"/>
-                      <a:ext cx="1874520" cy="3558540"/>
+                      <a:ext cx="1454150" cy="2616200"/>
                     </a:xfrm>
                     <a:prstGeom prst="rect">
                       <a:avLst/>
@@ -4213,24 +4140,21 @@
       </w:r>
       <w:r>
         <w:rPr>
-          <w:rFonts w:ascii="Helvetica" w:hAnsi="Helvetica" w:cs="Helvetica"/>
           <w:noProof/>
-          <w:sz w:val="23"/>
-          <w:szCs w:val="23"/>
         </w:rPr>
         <w:drawing>
-          <wp:anchor distT="0" distB="0" distL="114300" distR="114300" simplePos="0" relativeHeight="251670528" behindDoc="0" locked="0" layoutInCell="1" allowOverlap="1" wp14:anchorId="634268F7" wp14:editId="5558860F">
+          <wp:anchor distT="0" distB="0" distL="114300" distR="114300" simplePos="0" relativeHeight="251674624" behindDoc="0" locked="0" layoutInCell="1" allowOverlap="1" wp14:anchorId="35E57BAF" wp14:editId="02EEE142">
             <wp:simplePos x="0" y="0"/>
-            <wp:positionH relativeFrom="margin">
-              <wp:posOffset>3903345</wp:posOffset>
+            <wp:positionH relativeFrom="column">
+              <wp:posOffset>2047875</wp:posOffset>
             </wp:positionH>
             <wp:positionV relativeFrom="paragraph">
-              <wp:posOffset>707390</wp:posOffset>
+              <wp:posOffset>6985</wp:posOffset>
             </wp:positionV>
-            <wp:extent cx="1752600" cy="3558540"/>
-            <wp:effectExtent l="0" t="0" r="0" b="3810"/>
+            <wp:extent cx="1460500" cy="2622550"/>
+            <wp:effectExtent l="0" t="0" r="6350" b="6350"/>
             <wp:wrapSquare wrapText="bothSides"/>
-            <wp:docPr id="18" name="Imagen 18"/>
+            <wp:docPr id="1" name="Imagen 1"/>
             <wp:cNvGraphicFramePr>
               <a:graphicFrameLocks xmlns:a="http://schemas.openxmlformats.org/drawingml/2006/main" noChangeAspect="1"/>
             </wp:cNvGraphicFramePr>
@@ -4238,7 +4162,7 @@
               <a:graphicData uri="http://schemas.openxmlformats.org/drawingml/2006/picture">
                 <pic:pic xmlns:pic="http://schemas.openxmlformats.org/drawingml/2006/picture">
                   <pic:nvPicPr>
-                    <pic:cNvPr id="0" name="Picture 9"/>
+                    <pic:cNvPr id="0" name="Picture 1"/>
                     <pic:cNvPicPr>
                       <a:picLocks noChangeAspect="1" noChangeArrowheads="1"/>
                     </pic:cNvPicPr>
@@ -4259,7 +4183,7 @@
                   <pic:spPr bwMode="auto">
                     <a:xfrm>
                       <a:off x="0" y="0"/>
-                      <a:ext cx="1752600" cy="3558540"/>
+                      <a:ext cx="1460500" cy="2622550"/>
                     </a:xfrm>
                     <a:prstGeom prst="rect">
                       <a:avLst/>
@@ -4283,24 +4207,21 @@
       </w:r>
       <w:r>
         <w:rPr>
-          <w:rFonts w:ascii="Helvetica" w:hAnsi="Helvetica" w:cs="Helvetica"/>
           <w:noProof/>
-          <w:sz w:val="23"/>
-          <w:szCs w:val="23"/>
         </w:rPr>
         <w:drawing>
-          <wp:anchor distT="0" distB="0" distL="114300" distR="114300" simplePos="0" relativeHeight="251668480" behindDoc="0" locked="0" layoutInCell="1" allowOverlap="1" wp14:anchorId="537BFAC5" wp14:editId="5994238B">
+          <wp:anchor distT="0" distB="0" distL="114300" distR="114300" simplePos="0" relativeHeight="251667456" behindDoc="0" locked="0" layoutInCell="1" allowOverlap="1" wp14:anchorId="7FB5217B" wp14:editId="28805786">
             <wp:simplePos x="0" y="0"/>
             <wp:positionH relativeFrom="column">
-              <wp:posOffset>-309880</wp:posOffset>
+              <wp:posOffset>475615</wp:posOffset>
             </wp:positionH>
             <wp:positionV relativeFrom="paragraph">
-              <wp:posOffset>715010</wp:posOffset>
+              <wp:posOffset>3175</wp:posOffset>
             </wp:positionV>
-            <wp:extent cx="1950720" cy="3573780"/>
-            <wp:effectExtent l="0" t="0" r="0" b="7620"/>
+            <wp:extent cx="1466850" cy="2628900"/>
+            <wp:effectExtent l="0" t="0" r="0" b="0"/>
             <wp:wrapSquare wrapText="bothSides"/>
-            <wp:docPr id="16" name="Imagen 16"/>
+            <wp:docPr id="14" name="Imagen 14"/>
             <wp:cNvGraphicFramePr>
               <a:graphicFrameLocks xmlns:a="http://schemas.openxmlformats.org/drawingml/2006/main" noChangeAspect="1"/>
             </wp:cNvGraphicFramePr>
@@ -4308,7 +4229,7 @@
               <a:graphicData uri="http://schemas.openxmlformats.org/drawingml/2006/picture">
                 <pic:pic xmlns:pic="http://schemas.openxmlformats.org/drawingml/2006/picture">
                   <pic:nvPicPr>
-                    <pic:cNvPr id="0" name="Picture 5"/>
+                    <pic:cNvPr id="0" name="Picture 25"/>
                     <pic:cNvPicPr>
                       <a:picLocks noChangeAspect="1" noChangeArrowheads="1"/>
                     </pic:cNvPicPr>
@@ -4329,7 +4250,7 @@
                   <pic:spPr bwMode="auto">
                     <a:xfrm>
                       <a:off x="0" y="0"/>
-                      <a:ext cx="1950720" cy="3573780"/>
+                      <a:ext cx="1466850" cy="2628900"/>
                     </a:xfrm>
                     <a:prstGeom prst="rect">
                       <a:avLst/>
@@ -4351,10 +4272,248 @@
           </wp:anchor>
         </w:drawing>
       </w:r>
-      <w:r>
-        <w:rPr>
-          <w:rFonts w:ascii="Helvetica" w:hAnsi="Helvetica" w:cs="Helvetica"/>
+    </w:p>
+    <w:p>
+      <w:pPr>
+        <w:pStyle w:val="Prrafodelista"/>
+        <w:shd w:val="clear" w:color="auto" w:fill="FFFFFF"/>
+        <w:spacing w:before="288" w:after="384" w:line="240" w:lineRule="auto"/>
+        <w:jc w:val="both"/>
+        <w:rPr>
           <w:noProof/>
+        </w:rPr>
+      </w:pPr>
+      <w:r>
+        <w:rPr>
+          <w:noProof/>
+        </w:rPr>
+        <w:t xml:space="preserve">         </w:t>
+      </w:r>
+    </w:p>
+    <w:p>
+      <w:pPr>
+        <w:shd w:val="clear" w:color="auto" w:fill="FFFFFF"/>
+        <w:spacing w:before="288" w:after="384" w:line="240" w:lineRule="auto"/>
+        <w:jc w:val="both"/>
+        <w:rPr>
+          <w:rFonts w:ascii="Helvetica" w:hAnsi="Helvetica" w:cs="Helvetica"/>
+          <w:noProof/>
+          <w:sz w:val="23"/>
+          <w:szCs w:val="23"/>
+        </w:rPr>
+      </w:pPr>
+      <w:r>
+        <w:rPr>
+          <w:rFonts w:ascii="Helvetica" w:hAnsi="Helvetica" w:cs="Helvetica"/>
+          <w:noProof/>
+          <w:sz w:val="23"/>
+          <w:szCs w:val="23"/>
+        </w:rPr>
+        <w:lastRenderedPageBreak/>
+        <w:drawing>
+          <wp:anchor distT="0" distB="0" distL="114300" distR="114300" simplePos="0" relativeHeight="251670528" behindDoc="0" locked="0" layoutInCell="1" allowOverlap="1" wp14:anchorId="634268F7" wp14:editId="5F4D7087">
+            <wp:simplePos x="0" y="0"/>
+            <wp:positionH relativeFrom="margin">
+              <wp:posOffset>3555365</wp:posOffset>
+            </wp:positionH>
+            <wp:positionV relativeFrom="paragraph">
+              <wp:posOffset>573405</wp:posOffset>
+            </wp:positionV>
+            <wp:extent cx="1619250" cy="3014980"/>
+            <wp:effectExtent l="0" t="0" r="0" b="0"/>
+            <wp:wrapSquare wrapText="bothSides"/>
+            <wp:docPr id="18" name="Imagen 18"/>
+            <wp:cNvGraphicFramePr>
+              <a:graphicFrameLocks xmlns:a="http://schemas.openxmlformats.org/drawingml/2006/main" noChangeAspect="1"/>
+            </wp:cNvGraphicFramePr>
+            <a:graphic xmlns:a="http://schemas.openxmlformats.org/drawingml/2006/main">
+              <a:graphicData uri="http://schemas.openxmlformats.org/drawingml/2006/picture">
+                <pic:pic xmlns:pic="http://schemas.openxmlformats.org/drawingml/2006/picture">
+                  <pic:nvPicPr>
+                    <pic:cNvPr id="0" name="Picture 9"/>
+                    <pic:cNvPicPr>
+                      <a:picLocks noChangeAspect="1" noChangeArrowheads="1"/>
+                    </pic:cNvPicPr>
+                  </pic:nvPicPr>
+                  <pic:blipFill>
+                    <a:blip r:embed="rId30" cstate="print">
+                      <a:extLst>
+                        <a:ext uri="{28A0092B-C50C-407E-A947-70E740481C1C}">
+                          <a14:useLocalDpi xmlns:a14="http://schemas.microsoft.com/office/drawing/2010/main" val="0"/>
+                        </a:ext>
+                      </a:extLst>
+                    </a:blip>
+                    <a:srcRect/>
+                    <a:stretch>
+                      <a:fillRect/>
+                    </a:stretch>
+                  </pic:blipFill>
+                  <pic:spPr bwMode="auto">
+                    <a:xfrm>
+                      <a:off x="0" y="0"/>
+                      <a:ext cx="1619250" cy="3014980"/>
+                    </a:xfrm>
+                    <a:prstGeom prst="rect">
+                      <a:avLst/>
+                    </a:prstGeom>
+                    <a:noFill/>
+                    <a:ln>
+                      <a:noFill/>
+                    </a:ln>
+                  </pic:spPr>
+                </pic:pic>
+              </a:graphicData>
+            </a:graphic>
+            <wp14:sizeRelH relativeFrom="margin">
+              <wp14:pctWidth>0</wp14:pctWidth>
+            </wp14:sizeRelH>
+            <wp14:sizeRelV relativeFrom="margin">
+              <wp14:pctHeight>0</wp14:pctHeight>
+            </wp14:sizeRelV>
+          </wp:anchor>
+        </w:drawing>
+      </w:r>
+      <w:r>
+        <w:rPr>
+          <w:noProof/>
+        </w:rPr>
+        <w:drawing>
+          <wp:anchor distT="0" distB="0" distL="114300" distR="114300" simplePos="0" relativeHeight="251669504" behindDoc="0" locked="0" layoutInCell="1" allowOverlap="1" wp14:anchorId="7E6B8914" wp14:editId="45760356">
+            <wp:simplePos x="0" y="0"/>
+            <wp:positionH relativeFrom="margin">
+              <wp:posOffset>1777365</wp:posOffset>
+            </wp:positionH>
+            <wp:positionV relativeFrom="paragraph">
+              <wp:posOffset>586105</wp:posOffset>
+            </wp:positionV>
+            <wp:extent cx="1625600" cy="3008630"/>
+            <wp:effectExtent l="0" t="0" r="0" b="1270"/>
+            <wp:wrapSquare wrapText="bothSides"/>
+            <wp:docPr id="17" name="Imagen 17"/>
+            <wp:cNvGraphicFramePr>
+              <a:graphicFrameLocks xmlns:a="http://schemas.openxmlformats.org/drawingml/2006/main" noChangeAspect="1"/>
+            </wp:cNvGraphicFramePr>
+            <a:graphic xmlns:a="http://schemas.openxmlformats.org/drawingml/2006/main">
+              <a:graphicData uri="http://schemas.openxmlformats.org/drawingml/2006/picture">
+                <pic:pic xmlns:pic="http://schemas.openxmlformats.org/drawingml/2006/picture">
+                  <pic:nvPicPr>
+                    <pic:cNvPr id="0" name="Picture 7"/>
+                    <pic:cNvPicPr>
+                      <a:picLocks noChangeAspect="1" noChangeArrowheads="1"/>
+                    </pic:cNvPicPr>
+                  </pic:nvPicPr>
+                  <pic:blipFill>
+                    <a:blip r:embed="rId31" cstate="print">
+                      <a:extLst>
+                        <a:ext uri="{28A0092B-C50C-407E-A947-70E740481C1C}">
+                          <a14:useLocalDpi xmlns:a14="http://schemas.microsoft.com/office/drawing/2010/main" val="0"/>
+                        </a:ext>
+                      </a:extLst>
+                    </a:blip>
+                    <a:srcRect/>
+                    <a:stretch>
+                      <a:fillRect/>
+                    </a:stretch>
+                  </pic:blipFill>
+                  <pic:spPr bwMode="auto">
+                    <a:xfrm>
+                      <a:off x="0" y="0"/>
+                      <a:ext cx="1625600" cy="3008630"/>
+                    </a:xfrm>
+                    <a:prstGeom prst="rect">
+                      <a:avLst/>
+                    </a:prstGeom>
+                    <a:noFill/>
+                    <a:ln>
+                      <a:noFill/>
+                    </a:ln>
+                  </pic:spPr>
+                </pic:pic>
+              </a:graphicData>
+            </a:graphic>
+            <wp14:sizeRelH relativeFrom="margin">
+              <wp14:pctWidth>0</wp14:pctWidth>
+            </wp14:sizeRelH>
+            <wp14:sizeRelV relativeFrom="margin">
+              <wp14:pctHeight>0</wp14:pctHeight>
+            </wp14:sizeRelV>
+          </wp:anchor>
+        </w:drawing>
+      </w:r>
+      <w:r>
+        <w:rPr>
+          <w:rFonts w:ascii="Helvetica" w:hAnsi="Helvetica" w:cs="Helvetica"/>
+          <w:noProof/>
+          <w:sz w:val="23"/>
+          <w:szCs w:val="23"/>
+        </w:rPr>
+        <w:drawing>
+          <wp:anchor distT="0" distB="0" distL="114300" distR="114300" simplePos="0" relativeHeight="251668480" behindDoc="0" locked="0" layoutInCell="1" allowOverlap="1" wp14:anchorId="537BFAC5" wp14:editId="086FF4D5">
+            <wp:simplePos x="0" y="0"/>
+            <wp:positionH relativeFrom="margin">
+              <wp:align>left</wp:align>
+            </wp:positionH>
+            <wp:positionV relativeFrom="paragraph">
+              <wp:posOffset>605155</wp:posOffset>
+            </wp:positionV>
+            <wp:extent cx="1638300" cy="3002280"/>
+            <wp:effectExtent l="0" t="0" r="0" b="7620"/>
+            <wp:wrapSquare wrapText="bothSides"/>
+            <wp:docPr id="16" name="Imagen 16"/>
+            <wp:cNvGraphicFramePr>
+              <a:graphicFrameLocks xmlns:a="http://schemas.openxmlformats.org/drawingml/2006/main" noChangeAspect="1"/>
+            </wp:cNvGraphicFramePr>
+            <a:graphic xmlns:a="http://schemas.openxmlformats.org/drawingml/2006/main">
+              <a:graphicData uri="http://schemas.openxmlformats.org/drawingml/2006/picture">
+                <pic:pic xmlns:pic="http://schemas.openxmlformats.org/drawingml/2006/picture">
+                  <pic:nvPicPr>
+                    <pic:cNvPr id="0" name="Picture 5"/>
+                    <pic:cNvPicPr>
+                      <a:picLocks noChangeAspect="1" noChangeArrowheads="1"/>
+                    </pic:cNvPicPr>
+                  </pic:nvPicPr>
+                  <pic:blipFill>
+                    <a:blip r:embed="rId32" cstate="print">
+                      <a:extLst>
+                        <a:ext uri="{28A0092B-C50C-407E-A947-70E740481C1C}">
+                          <a14:useLocalDpi xmlns:a14="http://schemas.microsoft.com/office/drawing/2010/main" val="0"/>
+                        </a:ext>
+                      </a:extLst>
+                    </a:blip>
+                    <a:srcRect/>
+                    <a:stretch>
+                      <a:fillRect/>
+                    </a:stretch>
+                  </pic:blipFill>
+                  <pic:spPr bwMode="auto">
+                    <a:xfrm>
+                      <a:off x="0" y="0"/>
+                      <a:ext cx="1638300" cy="3002280"/>
+                    </a:xfrm>
+                    <a:prstGeom prst="rect">
+                      <a:avLst/>
+                    </a:prstGeom>
+                    <a:noFill/>
+                    <a:ln>
+                      <a:noFill/>
+                    </a:ln>
+                  </pic:spPr>
+                </pic:pic>
+              </a:graphicData>
+            </a:graphic>
+            <wp14:sizeRelH relativeFrom="margin">
+              <wp14:pctWidth>0</wp14:pctWidth>
+            </wp14:sizeRelH>
+            <wp14:sizeRelV relativeFrom="margin">
+              <wp14:pctHeight>0</wp14:pctHeight>
+            </wp14:sizeRelV>
+          </wp:anchor>
+        </w:drawing>
+      </w:r>
+      <w:r>
+        <w:rPr>
+          <w:rFonts w:ascii="Helvetica" w:hAnsi="Helvetica" w:cs="Helvetica"/>
+          <w:noProof/>
           <w:sz w:val="23"/>
           <w:szCs w:val="23"/>
         </w:rPr>
@@ -4384,13 +4543,96 @@
           <w:szCs w:val="23"/>
         </w:rPr>
       </w:pPr>
-      <w:r>
-        <w:rPr>
-          <w:rFonts w:ascii="Helvetica" w:hAnsi="Helvetica" w:cs="Helvetica"/>
-          <w:sz w:val="23"/>
-          <w:szCs w:val="23"/>
-        </w:rPr>
-        <w:lastRenderedPageBreak/>
+    </w:p>
+    <w:p>
+      <w:pPr>
+        <w:shd w:val="clear" w:color="auto" w:fill="FFFFFF"/>
+        <w:spacing w:before="288" w:after="384" w:line="240" w:lineRule="auto"/>
+        <w:jc w:val="both"/>
+        <w:rPr>
+          <w:rFonts w:ascii="Helvetica" w:hAnsi="Helvetica" w:cs="Helvetica"/>
+          <w:sz w:val="23"/>
+          <w:szCs w:val="23"/>
+        </w:rPr>
+      </w:pPr>
+    </w:p>
+    <w:p>
+      <w:pPr>
+        <w:shd w:val="clear" w:color="auto" w:fill="FFFFFF"/>
+        <w:spacing w:before="288" w:after="384" w:line="240" w:lineRule="auto"/>
+        <w:jc w:val="both"/>
+        <w:rPr>
+          <w:rFonts w:ascii="Helvetica" w:hAnsi="Helvetica" w:cs="Helvetica"/>
+          <w:sz w:val="23"/>
+          <w:szCs w:val="23"/>
+        </w:rPr>
+      </w:pPr>
+    </w:p>
+    <w:p>
+      <w:pPr>
+        <w:shd w:val="clear" w:color="auto" w:fill="FFFFFF"/>
+        <w:spacing w:before="288" w:after="384" w:line="240" w:lineRule="auto"/>
+        <w:jc w:val="both"/>
+        <w:rPr>
+          <w:rFonts w:ascii="Helvetica" w:hAnsi="Helvetica" w:cs="Helvetica"/>
+          <w:sz w:val="23"/>
+          <w:szCs w:val="23"/>
+        </w:rPr>
+      </w:pPr>
+    </w:p>
+    <w:p>
+      <w:pPr>
+        <w:shd w:val="clear" w:color="auto" w:fill="FFFFFF"/>
+        <w:spacing w:before="288" w:after="384" w:line="240" w:lineRule="auto"/>
+        <w:jc w:val="both"/>
+        <w:rPr>
+          <w:rFonts w:ascii="Helvetica" w:hAnsi="Helvetica" w:cs="Helvetica"/>
+          <w:sz w:val="23"/>
+          <w:szCs w:val="23"/>
+        </w:rPr>
+      </w:pPr>
+    </w:p>
+    <w:p>
+      <w:pPr>
+        <w:shd w:val="clear" w:color="auto" w:fill="FFFFFF"/>
+        <w:spacing w:before="288" w:after="384" w:line="240" w:lineRule="auto"/>
+        <w:jc w:val="both"/>
+        <w:rPr>
+          <w:rFonts w:ascii="Helvetica" w:hAnsi="Helvetica" w:cs="Helvetica"/>
+          <w:sz w:val="23"/>
+          <w:szCs w:val="23"/>
+        </w:rPr>
+      </w:pPr>
+    </w:p>
+    <w:p>
+      <w:pPr>
+        <w:shd w:val="clear" w:color="auto" w:fill="FFFFFF"/>
+        <w:spacing w:before="288" w:after="384" w:line="240" w:lineRule="auto"/>
+        <w:jc w:val="both"/>
+        <w:rPr>
+          <w:rFonts w:ascii="Helvetica" w:hAnsi="Helvetica" w:cs="Helvetica"/>
+          <w:sz w:val="23"/>
+          <w:szCs w:val="23"/>
+        </w:rPr>
+      </w:pPr>
+    </w:p>
+    <w:p>
+      <w:pPr>
+        <w:shd w:val="clear" w:color="auto" w:fill="FFFFFF"/>
+        <w:spacing w:before="288" w:after="384" w:line="240" w:lineRule="auto"/>
+        <w:jc w:val="both"/>
+        <w:rPr>
+          <w:rFonts w:ascii="Helvetica" w:hAnsi="Helvetica" w:cs="Helvetica"/>
+          <w:sz w:val="23"/>
+          <w:szCs w:val="23"/>
+        </w:rPr>
+      </w:pPr>
+      <w:r>
+        <w:rPr>
+          <w:rFonts w:ascii="Helvetica" w:hAnsi="Helvetica" w:cs="Helvetica"/>
+          <w:sz w:val="23"/>
+          <w:szCs w:val="23"/>
+        </w:rPr>
         <w:t xml:space="preserve">Cuando el deportista acepta el entrenamiento el sistema redirecciona al entrenador a la vista de cronometro que tiene el deportista y nos permitirá pausar el entrenamiento, reanudar el entrenamiento y además detenerlo en caso de que ocurra alguna emergencia. </w:t>
       </w:r>
     </w:p>
@@ -4407,30 +4649,154 @@
       </w:pPr>
       <w:r>
         <w:rPr>
-          <w:rFonts w:ascii="Helvetica" w:hAnsi="Helvetica" w:cs="Helvetica"/>
-          <w:sz w:val="23"/>
-          <w:szCs w:val="23"/>
-        </w:rPr>
-        <w:t>Cuando se finaliza el entrenamiento el sistema nos permite observar las estadísticas pertenecientes al entrenamiento con forma de gráficos de barras.</w:t>
-      </w:r>
-    </w:p>
-    <w:p>
-      <w:pPr>
-        <w:shd w:val="clear" w:color="auto" w:fill="FFFFFF"/>
-        <w:spacing w:before="288" w:after="384" w:line="240" w:lineRule="auto"/>
-        <w:jc w:val="both"/>
-        <w:rPr>
           <w:noProof/>
         </w:rPr>
-      </w:pPr>
+        <w:drawing>
+          <wp:anchor distT="0" distB="0" distL="114300" distR="114300" simplePos="0" relativeHeight="251678720" behindDoc="0" locked="0" layoutInCell="1" allowOverlap="1" wp14:anchorId="503FEF68" wp14:editId="6D77A4A9">
+            <wp:simplePos x="0" y="0"/>
+            <wp:positionH relativeFrom="column">
+              <wp:posOffset>3568065</wp:posOffset>
+            </wp:positionH>
+            <wp:positionV relativeFrom="paragraph">
+              <wp:posOffset>511810</wp:posOffset>
+            </wp:positionV>
+            <wp:extent cx="1625600" cy="2772410"/>
+            <wp:effectExtent l="0" t="0" r="0" b="8890"/>
+            <wp:wrapSquare wrapText="bothSides"/>
+            <wp:docPr id="19" name="Imagen 19"/>
+            <wp:cNvGraphicFramePr>
+              <a:graphicFrameLocks xmlns:a="http://schemas.openxmlformats.org/drawingml/2006/main" noChangeAspect="1"/>
+            </wp:cNvGraphicFramePr>
+            <a:graphic xmlns:a="http://schemas.openxmlformats.org/drawingml/2006/main">
+              <a:graphicData uri="http://schemas.openxmlformats.org/drawingml/2006/picture">
+                <pic:pic xmlns:pic="http://schemas.openxmlformats.org/drawingml/2006/picture">
+                  <pic:nvPicPr>
+                    <pic:cNvPr id="0" name="Picture 11"/>
+                    <pic:cNvPicPr>
+                      <a:picLocks noChangeAspect="1" noChangeArrowheads="1"/>
+                    </pic:cNvPicPr>
+                  </pic:nvPicPr>
+                  <pic:blipFill>
+                    <a:blip r:embed="rId33" cstate="print">
+                      <a:extLst>
+                        <a:ext uri="{28A0092B-C50C-407E-A947-70E740481C1C}">
+                          <a14:useLocalDpi xmlns:a14="http://schemas.microsoft.com/office/drawing/2010/main" val="0"/>
+                        </a:ext>
+                      </a:extLst>
+                    </a:blip>
+                    <a:srcRect/>
+                    <a:stretch>
+                      <a:fillRect/>
+                    </a:stretch>
+                  </pic:blipFill>
+                  <pic:spPr bwMode="auto">
+                    <a:xfrm>
+                      <a:off x="0" y="0"/>
+                      <a:ext cx="1625600" cy="2772410"/>
+                    </a:xfrm>
+                    <a:prstGeom prst="rect">
+                      <a:avLst/>
+                    </a:prstGeom>
+                    <a:noFill/>
+                    <a:ln>
+                      <a:noFill/>
+                    </a:ln>
+                  </pic:spPr>
+                </pic:pic>
+              </a:graphicData>
+            </a:graphic>
+            <wp14:sizeRelH relativeFrom="margin">
+              <wp14:pctWidth>0</wp14:pctWidth>
+            </wp14:sizeRelH>
+            <wp14:sizeRelV relativeFrom="margin">
+              <wp14:pctHeight>0</wp14:pctHeight>
+            </wp14:sizeRelV>
+          </wp:anchor>
+        </w:drawing>
+      </w:r>
       <w:r>
         <w:rPr>
           <w:noProof/>
         </w:rPr>
         <w:drawing>
-          <wp:inline distT="0" distB="0" distL="0" distR="0" wp14:anchorId="5E96CEB9" wp14:editId="64005768">
-            <wp:extent cx="1638300" cy="2918460"/>
+          <wp:anchor distT="0" distB="0" distL="114300" distR="114300" simplePos="0" relativeHeight="251677696" behindDoc="0" locked="0" layoutInCell="1" allowOverlap="1" wp14:anchorId="2914A743" wp14:editId="79C139D3">
+            <wp:simplePos x="0" y="0"/>
+            <wp:positionH relativeFrom="column">
+              <wp:posOffset>1771015</wp:posOffset>
+            </wp:positionH>
+            <wp:positionV relativeFrom="paragraph">
+              <wp:posOffset>510540</wp:posOffset>
+            </wp:positionV>
+            <wp:extent cx="1631950" cy="2772410"/>
+            <wp:effectExtent l="0" t="0" r="6350" b="8890"/>
+            <wp:wrapSquare wrapText="bothSides"/>
+            <wp:docPr id="33" name="Imagen 33"/>
+            <wp:cNvGraphicFramePr>
+              <a:graphicFrameLocks xmlns:a="http://schemas.openxmlformats.org/drawingml/2006/main" noChangeAspect="1"/>
+            </wp:cNvGraphicFramePr>
+            <a:graphic xmlns:a="http://schemas.openxmlformats.org/drawingml/2006/main">
+              <a:graphicData uri="http://schemas.openxmlformats.org/drawingml/2006/picture">
+                <pic:pic xmlns:pic="http://schemas.openxmlformats.org/drawingml/2006/picture">
+                  <pic:nvPicPr>
+                    <pic:cNvPr id="0" name="Picture 36"/>
+                    <pic:cNvPicPr>
+                      <a:picLocks noChangeAspect="1" noChangeArrowheads="1"/>
+                    </pic:cNvPicPr>
+                  </pic:nvPicPr>
+                  <pic:blipFill>
+                    <a:blip r:embed="rId34">
+                      <a:extLst>
+                        <a:ext uri="{28A0092B-C50C-407E-A947-70E740481C1C}">
+                          <a14:useLocalDpi xmlns:a14="http://schemas.microsoft.com/office/drawing/2010/main" val="0"/>
+                        </a:ext>
+                      </a:extLst>
+                    </a:blip>
+                    <a:srcRect/>
+                    <a:stretch>
+                      <a:fillRect/>
+                    </a:stretch>
+                  </pic:blipFill>
+                  <pic:spPr bwMode="auto">
+                    <a:xfrm>
+                      <a:off x="0" y="0"/>
+                      <a:ext cx="1631950" cy="2772410"/>
+                    </a:xfrm>
+                    <a:prstGeom prst="rect">
+                      <a:avLst/>
+                    </a:prstGeom>
+                    <a:noFill/>
+                    <a:ln>
+                      <a:noFill/>
+                    </a:ln>
+                  </pic:spPr>
+                </pic:pic>
+              </a:graphicData>
+            </a:graphic>
+            <wp14:sizeRelH relativeFrom="margin">
+              <wp14:pctWidth>0</wp14:pctWidth>
+            </wp14:sizeRelH>
+            <wp14:sizeRelV relativeFrom="margin">
+              <wp14:pctHeight>0</wp14:pctHeight>
+            </wp14:sizeRelV>
+          </wp:anchor>
+        </w:drawing>
+      </w:r>
+      <w:r>
+        <w:rPr>
+          <w:noProof/>
+        </w:rPr>
+        <w:drawing>
+          <wp:anchor distT="0" distB="0" distL="114300" distR="114300" simplePos="0" relativeHeight="251676672" behindDoc="0" locked="0" layoutInCell="1" allowOverlap="1" wp14:anchorId="5C626CD0" wp14:editId="3C7BCC07">
+            <wp:simplePos x="0" y="0"/>
+            <wp:positionH relativeFrom="margin">
+              <wp:posOffset>-635</wp:posOffset>
+            </wp:positionH>
+            <wp:positionV relativeFrom="paragraph">
+              <wp:posOffset>510540</wp:posOffset>
+            </wp:positionV>
+            <wp:extent cx="1638300" cy="2787650"/>
             <wp:effectExtent l="0" t="0" r="0" b="0"/>
+            <wp:wrapSquare wrapText="bothSides"/>
             <wp:docPr id="32" name="Imagen 32"/>
             <wp:cNvGraphicFramePr>
               <a:graphicFrameLocks xmlns:a="http://schemas.openxmlformats.org/drawingml/2006/main" noChangeAspect="1"/>
@@ -4445,7 +4811,7 @@
                     </pic:cNvPicPr>
                   </pic:nvPicPr>
                   <pic:blipFill>
-                    <a:blip r:embed="rId30">
+                    <a:blip r:embed="rId35">
                       <a:extLst>
                         <a:ext uri="{28A0092B-C50C-407E-A947-70E740481C1C}">
                           <a14:useLocalDpi xmlns:a14="http://schemas.microsoft.com/office/drawing/2010/main" val="0"/>
@@ -4460,7 +4826,614 @@
                   <pic:spPr bwMode="auto">
                     <a:xfrm>
                       <a:off x="0" y="0"/>
-                      <a:ext cx="1638300" cy="2918460"/>
+                      <a:ext cx="1638300" cy="2787650"/>
+                    </a:xfrm>
+                    <a:prstGeom prst="rect">
+                      <a:avLst/>
+                    </a:prstGeom>
+                    <a:noFill/>
+                    <a:ln>
+                      <a:noFill/>
+                    </a:ln>
+                  </pic:spPr>
+                </pic:pic>
+              </a:graphicData>
+            </a:graphic>
+          </wp:anchor>
+        </w:drawing>
+      </w:r>
+      <w:r>
+        <w:rPr>
+          <w:rFonts w:ascii="Helvetica" w:hAnsi="Helvetica" w:cs="Helvetica"/>
+          <w:sz w:val="23"/>
+          <w:szCs w:val="23"/>
+        </w:rPr>
+        <w:t>Cuando se finaliza el entrenamiento el sistema nos permite observar las estadísticas pertenecientes al entrenamiento con forma de gráficos de barras.</w:t>
+      </w:r>
+    </w:p>
+    <w:p>
+      <w:pPr>
+        <w:shd w:val="clear" w:color="auto" w:fill="FFFFFF"/>
+        <w:spacing w:before="288" w:after="384" w:line="240" w:lineRule="auto"/>
+        <w:jc w:val="both"/>
+        <w:rPr>
+          <w:noProof/>
+        </w:rPr>
+      </w:pPr>
+      <w:r>
+        <w:rPr>
+          <w:noProof/>
+        </w:rPr>
+        <w:t xml:space="preserve">  </w:t>
+      </w:r>
+      <w:r>
+        <w:rPr>
+          <w:noProof/>
+        </w:rPr>
+        <w:tab/>
+      </w:r>
+      <w:r>
+        <w:rPr>
+          <w:noProof/>
+        </w:rPr>
+        <w:t xml:space="preserve">       </w:t>
+      </w:r>
+    </w:p>
+    <w:p>
+      <w:pPr>
+        <w:shd w:val="clear" w:color="auto" w:fill="FFFFFF"/>
+        <w:spacing w:before="288" w:after="384" w:line="240" w:lineRule="auto"/>
+        <w:jc w:val="both"/>
+        <w:rPr>
+          <w:rFonts w:ascii="Helvetica" w:hAnsi="Helvetica" w:cs="Helvetica"/>
+          <w:sz w:val="23"/>
+          <w:szCs w:val="23"/>
+        </w:rPr>
+      </w:pPr>
+      <w:r>
+        <w:rPr>
+          <w:rFonts w:ascii="Helvetica" w:hAnsi="Helvetica" w:cs="Helvetica"/>
+          <w:b/>
+          <w:bCs/>
+          <w:sz w:val="23"/>
+          <w:szCs w:val="23"/>
+        </w:rPr>
+        <w:lastRenderedPageBreak/>
+        <w:t>3. Deportista</w:t>
+      </w:r>
+      <w:r>
+        <w:rPr>
+          <w:rFonts w:ascii="Helvetica" w:hAnsi="Helvetica" w:cs="Helvetica"/>
+          <w:b/>
+          <w:bCs/>
+          <w:sz w:val="23"/>
+          <w:szCs w:val="23"/>
+        </w:rPr>
+        <w:t>:</w:t>
+      </w:r>
+      <w:r>
+        <w:rPr>
+          <w:rFonts w:ascii="Helvetica" w:hAnsi="Helvetica" w:cs="Helvetica"/>
+          <w:b/>
+          <w:bCs/>
+          <w:sz w:val="23"/>
+          <w:szCs w:val="23"/>
+        </w:rPr>
+        <w:t xml:space="preserve"> </w:t>
+      </w:r>
+      <w:r>
+        <w:rPr>
+          <w:rFonts w:ascii="Helvetica" w:hAnsi="Helvetica" w:cs="Helvetica"/>
+          <w:sz w:val="23"/>
+          <w:szCs w:val="23"/>
+        </w:rPr>
+        <w:t>el deportista es el que se preocupa de aceptar los enlaces y entrenamientos por parte de los entrenadores. Posteriormente inicia los entrenamientos y se recopilan los datos de su desempeño.</w:t>
+      </w:r>
+    </w:p>
+    <w:p>
+      <w:pPr>
+        <w:shd w:val="clear" w:color="auto" w:fill="FFFFFF"/>
+        <w:spacing w:before="288" w:after="384" w:line="240" w:lineRule="auto"/>
+        <w:jc w:val="both"/>
+        <w:rPr>
+          <w:rFonts w:ascii="Helvetica" w:hAnsi="Helvetica" w:cs="Helvetica"/>
+          <w:sz w:val="23"/>
+          <w:szCs w:val="23"/>
+        </w:rPr>
+      </w:pPr>
+      <w:r>
+        <w:rPr>
+          <w:rFonts w:ascii="Helvetica" w:hAnsi="Helvetica" w:cs="Helvetica"/>
+          <w:sz w:val="23"/>
+          <w:szCs w:val="23"/>
+        </w:rPr>
+        <w:t>En la primera vista del deportista podemos observar lo siguiente, que nos muestra una estructura muy similar a la de los entrenadores:</w:t>
+      </w:r>
+    </w:p>
+    <w:p>
+      <w:pPr>
+        <w:shd w:val="clear" w:color="auto" w:fill="FFFFFF"/>
+        <w:spacing w:before="288" w:after="384" w:line="240" w:lineRule="auto"/>
+        <w:jc w:val="both"/>
+        <w:rPr>
+          <w:rFonts w:ascii="Helvetica" w:hAnsi="Helvetica" w:cs="Helvetica"/>
+          <w:sz w:val="23"/>
+          <w:szCs w:val="23"/>
+        </w:rPr>
+      </w:pPr>
+      <w:r>
+        <w:rPr>
+          <w:noProof/>
+        </w:rPr>
+        <w:drawing>
+          <wp:anchor distT="0" distB="0" distL="114300" distR="114300" simplePos="0" relativeHeight="251680768" behindDoc="0" locked="0" layoutInCell="1" allowOverlap="1" wp14:anchorId="56B720C0" wp14:editId="1A98B206">
+            <wp:simplePos x="0" y="0"/>
+            <wp:positionH relativeFrom="column">
+              <wp:posOffset>2596515</wp:posOffset>
+            </wp:positionH>
+            <wp:positionV relativeFrom="paragraph">
+              <wp:posOffset>8255</wp:posOffset>
+            </wp:positionV>
+            <wp:extent cx="2317750" cy="4038600"/>
+            <wp:effectExtent l="0" t="0" r="6350" b="0"/>
+            <wp:wrapSquare wrapText="bothSides"/>
+            <wp:docPr id="35" name="Imagen 35"/>
+            <wp:cNvGraphicFramePr>
+              <a:graphicFrameLocks xmlns:a="http://schemas.openxmlformats.org/drawingml/2006/main" noChangeAspect="1"/>
+            </wp:cNvGraphicFramePr>
+            <a:graphic xmlns:a="http://schemas.openxmlformats.org/drawingml/2006/main">
+              <a:graphicData uri="http://schemas.openxmlformats.org/drawingml/2006/picture">
+                <pic:pic xmlns:pic="http://schemas.openxmlformats.org/drawingml/2006/picture">
+                  <pic:nvPicPr>
+                    <pic:cNvPr id="0" name="Picture 9"/>
+                    <pic:cNvPicPr>
+                      <a:picLocks noChangeAspect="1" noChangeArrowheads="1"/>
+                    </pic:cNvPicPr>
+                  </pic:nvPicPr>
+                  <pic:blipFill>
+                    <a:blip r:embed="rId36" cstate="print">
+                      <a:extLst>
+                        <a:ext uri="{28A0092B-C50C-407E-A947-70E740481C1C}">
+                          <a14:useLocalDpi xmlns:a14="http://schemas.microsoft.com/office/drawing/2010/main" val="0"/>
+                        </a:ext>
+                      </a:extLst>
+                    </a:blip>
+                    <a:srcRect/>
+                    <a:stretch>
+                      <a:fillRect/>
+                    </a:stretch>
+                  </pic:blipFill>
+                  <pic:spPr bwMode="auto">
+                    <a:xfrm>
+                      <a:off x="0" y="0"/>
+                      <a:ext cx="2317750" cy="4038600"/>
+                    </a:xfrm>
+                    <a:prstGeom prst="rect">
+                      <a:avLst/>
+                    </a:prstGeom>
+                    <a:noFill/>
+                    <a:ln>
+                      <a:noFill/>
+                    </a:ln>
+                  </pic:spPr>
+                </pic:pic>
+              </a:graphicData>
+            </a:graphic>
+            <wp14:sizeRelH relativeFrom="margin">
+              <wp14:pctWidth>0</wp14:pctWidth>
+            </wp14:sizeRelH>
+            <wp14:sizeRelV relativeFrom="margin">
+              <wp14:pctHeight>0</wp14:pctHeight>
+            </wp14:sizeRelV>
+          </wp:anchor>
+        </w:drawing>
+      </w:r>
+      <w:r>
+        <w:rPr>
+          <w:noProof/>
+        </w:rPr>
+        <w:drawing>
+          <wp:anchor distT="0" distB="0" distL="114300" distR="114300" simplePos="0" relativeHeight="251679744" behindDoc="0" locked="0" layoutInCell="1" allowOverlap="1" wp14:anchorId="35F165FA" wp14:editId="3E1BA0B9">
+            <wp:simplePos x="0" y="0"/>
+            <wp:positionH relativeFrom="margin">
+              <wp:posOffset>5715</wp:posOffset>
+            </wp:positionH>
+            <wp:positionV relativeFrom="paragraph">
+              <wp:posOffset>8255</wp:posOffset>
+            </wp:positionV>
+            <wp:extent cx="2330450" cy="4047490"/>
+            <wp:effectExtent l="0" t="0" r="0" b="0"/>
+            <wp:wrapSquare wrapText="bothSides"/>
+            <wp:docPr id="34" name="Imagen 34"/>
+            <wp:cNvGraphicFramePr>
+              <a:graphicFrameLocks xmlns:a="http://schemas.openxmlformats.org/drawingml/2006/main" noChangeAspect="1"/>
+            </wp:cNvGraphicFramePr>
+            <a:graphic xmlns:a="http://schemas.openxmlformats.org/drawingml/2006/main">
+              <a:graphicData uri="http://schemas.openxmlformats.org/drawingml/2006/picture">
+                <pic:pic xmlns:pic="http://schemas.openxmlformats.org/drawingml/2006/picture">
+                  <pic:nvPicPr>
+                    <pic:cNvPr id="0" name="Picture 7"/>
+                    <pic:cNvPicPr>
+                      <a:picLocks noChangeAspect="1" noChangeArrowheads="1"/>
+                    </pic:cNvPicPr>
+                  </pic:nvPicPr>
+                  <pic:blipFill>
+                    <a:blip r:embed="rId37" cstate="print">
+                      <a:extLst>
+                        <a:ext uri="{28A0092B-C50C-407E-A947-70E740481C1C}">
+                          <a14:useLocalDpi xmlns:a14="http://schemas.microsoft.com/office/drawing/2010/main" val="0"/>
+                        </a:ext>
+                      </a:extLst>
+                    </a:blip>
+                    <a:srcRect/>
+                    <a:stretch>
+                      <a:fillRect/>
+                    </a:stretch>
+                  </pic:blipFill>
+                  <pic:spPr bwMode="auto">
+                    <a:xfrm>
+                      <a:off x="0" y="0"/>
+                      <a:ext cx="2330450" cy="4047490"/>
+                    </a:xfrm>
+                    <a:prstGeom prst="rect">
+                      <a:avLst/>
+                    </a:prstGeom>
+                    <a:noFill/>
+                    <a:ln>
+                      <a:noFill/>
+                    </a:ln>
+                  </pic:spPr>
+                </pic:pic>
+              </a:graphicData>
+            </a:graphic>
+            <wp14:sizeRelH relativeFrom="margin">
+              <wp14:pctWidth>0</wp14:pctWidth>
+            </wp14:sizeRelH>
+            <wp14:sizeRelV relativeFrom="margin">
+              <wp14:pctHeight>0</wp14:pctHeight>
+            </wp14:sizeRelV>
+          </wp:anchor>
+        </w:drawing>
+      </w:r>
+    </w:p>
+    <w:p>
+      <w:pPr>
+        <w:shd w:val="clear" w:color="auto" w:fill="FFFFFF"/>
+        <w:spacing w:before="288" w:after="384" w:line="240" w:lineRule="auto"/>
+        <w:jc w:val="both"/>
+      </w:pPr>
+      <w:r>
+        <w:t xml:space="preserve">           </w:t>
+      </w:r>
+      <w:r>
+        <w:t xml:space="preserve"> </w:t>
+      </w:r>
+    </w:p>
+    <w:p>
+      <w:pPr>
+        <w:shd w:val="clear" w:color="auto" w:fill="FFFFFF"/>
+        <w:spacing w:before="288" w:after="384" w:line="240" w:lineRule="auto"/>
+        <w:jc w:val="both"/>
+        <w:rPr>
+          <w:rFonts w:ascii="Helvetica" w:hAnsi="Helvetica" w:cs="Helvetica"/>
+          <w:sz w:val="23"/>
+          <w:szCs w:val="23"/>
+        </w:rPr>
+      </w:pPr>
+    </w:p>
+    <w:p>
+      <w:pPr>
+        <w:shd w:val="clear" w:color="auto" w:fill="FFFFFF"/>
+        <w:spacing w:before="288" w:after="384" w:line="240" w:lineRule="auto"/>
+        <w:jc w:val="both"/>
+        <w:rPr>
+          <w:rFonts w:ascii="Helvetica" w:hAnsi="Helvetica" w:cs="Helvetica"/>
+          <w:sz w:val="23"/>
+          <w:szCs w:val="23"/>
+        </w:rPr>
+      </w:pPr>
+    </w:p>
+    <w:p>
+      <w:pPr>
+        <w:shd w:val="clear" w:color="auto" w:fill="FFFFFF"/>
+        <w:spacing w:before="288" w:after="384" w:line="240" w:lineRule="auto"/>
+        <w:jc w:val="both"/>
+        <w:rPr>
+          <w:rFonts w:ascii="Helvetica" w:hAnsi="Helvetica" w:cs="Helvetica"/>
+          <w:sz w:val="23"/>
+          <w:szCs w:val="23"/>
+        </w:rPr>
+      </w:pPr>
+    </w:p>
+    <w:p>
+      <w:pPr>
+        <w:shd w:val="clear" w:color="auto" w:fill="FFFFFF"/>
+        <w:spacing w:before="288" w:after="384" w:line="240" w:lineRule="auto"/>
+        <w:jc w:val="both"/>
+        <w:rPr>
+          <w:rFonts w:ascii="Helvetica" w:hAnsi="Helvetica" w:cs="Helvetica"/>
+          <w:sz w:val="23"/>
+          <w:szCs w:val="23"/>
+        </w:rPr>
+      </w:pPr>
+    </w:p>
+    <w:p>
+      <w:pPr>
+        <w:shd w:val="clear" w:color="auto" w:fill="FFFFFF"/>
+        <w:spacing w:before="288" w:after="384" w:line="240" w:lineRule="auto"/>
+        <w:jc w:val="both"/>
+        <w:rPr>
+          <w:rFonts w:ascii="Helvetica" w:hAnsi="Helvetica" w:cs="Helvetica"/>
+          <w:sz w:val="23"/>
+          <w:szCs w:val="23"/>
+        </w:rPr>
+      </w:pPr>
+    </w:p>
+    <w:p>
+      <w:pPr>
+        <w:shd w:val="clear" w:color="auto" w:fill="FFFFFF"/>
+        <w:spacing w:before="288" w:after="384" w:line="240" w:lineRule="auto"/>
+        <w:jc w:val="both"/>
+        <w:rPr>
+          <w:rFonts w:ascii="Helvetica" w:hAnsi="Helvetica" w:cs="Helvetica"/>
+          <w:sz w:val="23"/>
+          <w:szCs w:val="23"/>
+        </w:rPr>
+      </w:pPr>
+    </w:p>
+    <w:p>
+      <w:pPr>
+        <w:shd w:val="clear" w:color="auto" w:fill="FFFFFF"/>
+        <w:spacing w:before="288" w:after="384" w:line="240" w:lineRule="auto"/>
+        <w:jc w:val="both"/>
+        <w:rPr>
+          <w:rFonts w:ascii="Helvetica" w:hAnsi="Helvetica" w:cs="Helvetica"/>
+          <w:sz w:val="23"/>
+          <w:szCs w:val="23"/>
+        </w:rPr>
+      </w:pPr>
+    </w:p>
+    <w:p>
+      <w:pPr>
+        <w:shd w:val="clear" w:color="auto" w:fill="FFFFFF"/>
+        <w:spacing w:before="288" w:after="384" w:line="240" w:lineRule="auto"/>
+        <w:jc w:val="both"/>
+        <w:rPr>
+          <w:rFonts w:ascii="Helvetica" w:hAnsi="Helvetica" w:cs="Helvetica"/>
+          <w:sz w:val="23"/>
+          <w:szCs w:val="23"/>
+        </w:rPr>
+      </w:pPr>
+    </w:p>
+    <w:p>
+      <w:pPr>
+        <w:shd w:val="clear" w:color="auto" w:fill="FFFFFF"/>
+        <w:spacing w:before="288" w:after="384" w:line="240" w:lineRule="auto"/>
+        <w:jc w:val="both"/>
+        <w:rPr>
+          <w:rFonts w:ascii="Helvetica" w:hAnsi="Helvetica" w:cs="Helvetica"/>
+          <w:sz w:val="23"/>
+          <w:szCs w:val="23"/>
+        </w:rPr>
+      </w:pPr>
+    </w:p>
+    <w:p>
+      <w:pPr>
+        <w:shd w:val="clear" w:color="auto" w:fill="FFFFFF"/>
+        <w:spacing w:before="288" w:after="384" w:line="240" w:lineRule="auto"/>
+        <w:jc w:val="both"/>
+        <w:rPr>
+          <w:rFonts w:ascii="Helvetica" w:hAnsi="Helvetica" w:cs="Helvetica"/>
+          <w:sz w:val="23"/>
+          <w:szCs w:val="23"/>
+        </w:rPr>
+      </w:pPr>
+      <w:r>
+        <w:rPr>
+          <w:rFonts w:ascii="Helvetica" w:hAnsi="Helvetica" w:cs="Helvetica"/>
+          <w:sz w:val="23"/>
+          <w:szCs w:val="23"/>
+        </w:rPr>
+        <w:t xml:space="preserve">El </w:t>
+      </w:r>
+      <w:r>
+        <w:rPr>
+          <w:rFonts w:ascii="Helvetica" w:hAnsi="Helvetica" w:cs="Helvetica"/>
+          <w:sz w:val="23"/>
+          <w:szCs w:val="23"/>
+        </w:rPr>
+        <w:t>cálculo</w:t>
+      </w:r>
+      <w:r>
+        <w:rPr>
+          <w:rFonts w:ascii="Helvetica" w:hAnsi="Helvetica" w:cs="Helvetica"/>
+          <w:sz w:val="23"/>
+          <w:szCs w:val="23"/>
+        </w:rPr>
+        <w:t xml:space="preserve"> del IMC se hace automático al momento que se ingresa la masa</w:t>
+      </w:r>
+      <w:r>
+        <w:rPr>
+          <w:rFonts w:ascii="Helvetica" w:hAnsi="Helvetica" w:cs="Helvetica"/>
+          <w:sz w:val="23"/>
+          <w:szCs w:val="23"/>
+        </w:rPr>
+        <w:t xml:space="preserve"> corporal</w:t>
+      </w:r>
+      <w:r>
+        <w:rPr>
+          <w:rFonts w:ascii="Helvetica" w:hAnsi="Helvetica" w:cs="Helvetica"/>
+          <w:sz w:val="23"/>
+          <w:szCs w:val="23"/>
+        </w:rPr>
+        <w:t xml:space="preserve"> al formulario</w:t>
+      </w:r>
+      <w:r>
+        <w:rPr>
+          <w:rFonts w:ascii="Helvetica" w:hAnsi="Helvetica" w:cs="Helvetica"/>
+          <w:sz w:val="23"/>
+          <w:szCs w:val="23"/>
+        </w:rPr>
+        <w:t xml:space="preserve"> del deportista</w:t>
+      </w:r>
+      <w:r>
+        <w:rPr>
+          <w:rFonts w:ascii="Helvetica" w:hAnsi="Helvetica" w:cs="Helvetica"/>
+          <w:sz w:val="23"/>
+          <w:szCs w:val="23"/>
+        </w:rPr>
+        <w:t xml:space="preserve">. La demás información funciona </w:t>
+      </w:r>
+      <w:r>
+        <w:rPr>
+          <w:rFonts w:ascii="Helvetica" w:hAnsi="Helvetica" w:cs="Helvetica"/>
+          <w:sz w:val="23"/>
+          <w:szCs w:val="23"/>
+        </w:rPr>
+        <w:t xml:space="preserve">de </w:t>
+      </w:r>
+      <w:r>
+        <w:rPr>
+          <w:rFonts w:ascii="Helvetica" w:hAnsi="Helvetica" w:cs="Helvetica"/>
+          <w:sz w:val="23"/>
+          <w:szCs w:val="23"/>
+        </w:rPr>
+        <w:t xml:space="preserve">igual </w:t>
+      </w:r>
+      <w:r>
+        <w:rPr>
+          <w:rFonts w:ascii="Helvetica" w:hAnsi="Helvetica" w:cs="Helvetica"/>
+          <w:sz w:val="23"/>
+          <w:szCs w:val="23"/>
+        </w:rPr>
+        <w:t>manera que</w:t>
+      </w:r>
+      <w:r>
+        <w:rPr>
+          <w:rFonts w:ascii="Helvetica" w:hAnsi="Helvetica" w:cs="Helvetica"/>
+          <w:sz w:val="23"/>
+          <w:szCs w:val="23"/>
+        </w:rPr>
+        <w:t xml:space="preserve"> la del usuario entrenador.</w:t>
+      </w:r>
+    </w:p>
+    <w:p>
+      <w:pPr>
+        <w:shd w:val="clear" w:color="auto" w:fill="FFFFFF"/>
+        <w:spacing w:before="288" w:after="384" w:line="240" w:lineRule="auto"/>
+        <w:jc w:val="both"/>
+        <w:rPr>
+          <w:rFonts w:ascii="Helvetica" w:hAnsi="Helvetica" w:cs="Helvetica"/>
+          <w:sz w:val="23"/>
+          <w:szCs w:val="23"/>
+        </w:rPr>
+      </w:pPr>
+    </w:p>
+    <w:p>
+      <w:pPr>
+        <w:shd w:val="clear" w:color="auto" w:fill="FFFFFF"/>
+        <w:spacing w:before="288" w:after="384" w:line="240" w:lineRule="auto"/>
+        <w:jc w:val="both"/>
+        <w:rPr>
+          <w:rFonts w:ascii="Helvetica" w:hAnsi="Helvetica" w:cs="Helvetica"/>
+          <w:sz w:val="23"/>
+          <w:szCs w:val="23"/>
+        </w:rPr>
+      </w:pPr>
+    </w:p>
+    <w:p>
+      <w:pPr>
+        <w:shd w:val="clear" w:color="auto" w:fill="FFFFFF"/>
+        <w:spacing w:before="288" w:after="384" w:line="240" w:lineRule="auto"/>
+        <w:jc w:val="both"/>
+        <w:rPr>
+          <w:rFonts w:ascii="Helvetica" w:hAnsi="Helvetica" w:cs="Helvetica"/>
+          <w:sz w:val="23"/>
+          <w:szCs w:val="23"/>
+        </w:rPr>
+      </w:pPr>
+    </w:p>
+    <w:p>
+      <w:pPr>
+        <w:shd w:val="clear" w:color="auto" w:fill="FFFFFF"/>
+        <w:spacing w:before="288" w:after="384" w:line="240" w:lineRule="auto"/>
+        <w:jc w:val="both"/>
+        <w:rPr>
+          <w:rFonts w:ascii="Helvetica" w:hAnsi="Helvetica" w:cs="Helvetica"/>
+          <w:sz w:val="23"/>
+          <w:szCs w:val="23"/>
+        </w:rPr>
+      </w:pPr>
+      <w:r>
+        <w:rPr>
+          <w:rFonts w:ascii="Helvetica" w:hAnsi="Helvetica" w:cs="Helvetica"/>
+          <w:sz w:val="23"/>
+          <w:szCs w:val="23"/>
+        </w:rPr>
+        <w:lastRenderedPageBreak/>
+        <w:t xml:space="preserve">Al momento en que seleccionamos la opción entrenamiento el sistema nos muestra un listado muy similar al que se ve en las vistas del entrenador, con </w:t>
+      </w:r>
+      <w:r>
+        <w:rPr>
+          <w:rFonts w:ascii="Helvetica" w:hAnsi="Helvetica" w:cs="Helvetica"/>
+          <w:sz w:val="23"/>
+          <w:szCs w:val="23"/>
+        </w:rPr>
+        <w:t>la diferencia</w:t>
+      </w:r>
+      <w:r>
+        <w:rPr>
+          <w:rFonts w:ascii="Helvetica" w:hAnsi="Helvetica" w:cs="Helvetica"/>
+          <w:sz w:val="23"/>
+          <w:szCs w:val="23"/>
+        </w:rPr>
+        <w:t xml:space="preserve"> de que estas vistas son utilizadas para aceptar y ejecutar el entrenamiento.</w:t>
+      </w:r>
+    </w:p>
+    <w:p>
+      <w:pPr>
+        <w:shd w:val="clear" w:color="auto" w:fill="FFFFFF"/>
+        <w:spacing w:before="288" w:after="384" w:line="240" w:lineRule="auto"/>
+        <w:jc w:val="both"/>
+      </w:pPr>
+      <w:r>
+        <w:rPr>
+          <w:noProof/>
+        </w:rPr>
+        <w:drawing>
+          <wp:inline distT="0" distB="0" distL="0" distR="0" wp14:anchorId="53373DEF" wp14:editId="616CDE82">
+            <wp:extent cx="1955800" cy="3465830"/>
+            <wp:effectExtent l="0" t="0" r="6350" b="1270"/>
+            <wp:docPr id="25" name="Imagen 25"/>
+            <wp:cNvGraphicFramePr>
+              <a:graphicFrameLocks xmlns:a="http://schemas.openxmlformats.org/drawingml/2006/main" noChangeAspect="1"/>
+            </wp:cNvGraphicFramePr>
+            <a:graphic xmlns:a="http://schemas.openxmlformats.org/drawingml/2006/main">
+              <a:graphicData uri="http://schemas.openxmlformats.org/drawingml/2006/picture">
+                <pic:pic xmlns:pic="http://schemas.openxmlformats.org/drawingml/2006/picture">
+                  <pic:nvPicPr>
+                    <pic:cNvPr id="0" name="Picture 26"/>
+                    <pic:cNvPicPr>
+                      <a:picLocks noChangeAspect="1" noChangeArrowheads="1"/>
+                    </pic:cNvPicPr>
+                  </pic:nvPicPr>
+                  <pic:blipFill>
+                    <a:blip r:embed="rId38" cstate="print">
+                      <a:extLst>
+                        <a:ext uri="{28A0092B-C50C-407E-A947-70E740481C1C}">
+                          <a14:useLocalDpi xmlns:a14="http://schemas.microsoft.com/office/drawing/2010/main" val="0"/>
+                        </a:ext>
+                      </a:extLst>
+                    </a:blip>
+                    <a:srcRect/>
+                    <a:stretch>
+                      <a:fillRect/>
+                    </a:stretch>
+                  </pic:blipFill>
+                  <pic:spPr bwMode="auto">
+                    <a:xfrm>
+                      <a:off x="0" y="0"/>
+                      <a:ext cx="1977874" cy="3504947"/>
                     </a:xfrm>
                     <a:prstGeom prst="rect">
                       <a:avLst/>
@@ -4477,10 +5450,13 @@
         </w:drawing>
       </w:r>
       <w:r>
+        <w:t xml:space="preserve"> </w:t>
+      </w:r>
+      <w:r>
         <w:rPr>
           <w:noProof/>
         </w:rPr>
-        <w:t xml:space="preserve">  </w:t>
+        <w:t xml:space="preserve">   </w:t>
       </w:r>
       <w:r>
         <w:rPr>
@@ -4493,10 +5469,10 @@
           <w:noProof/>
         </w:rPr>
         <w:drawing>
-          <wp:inline distT="0" distB="0" distL="0" distR="0" wp14:anchorId="610136B1" wp14:editId="4F1D5389">
-            <wp:extent cx="1638300" cy="2918460"/>
-            <wp:effectExtent l="0" t="0" r="0" b="0"/>
-            <wp:docPr id="33" name="Imagen 33"/>
+          <wp:inline distT="0" distB="0" distL="0" distR="0" wp14:anchorId="0271DA63" wp14:editId="5D8D6512">
+            <wp:extent cx="1945159" cy="3457999"/>
+            <wp:effectExtent l="0" t="0" r="0" b="9525"/>
+            <wp:docPr id="26" name="Imagen 26"/>
             <wp:cNvGraphicFramePr>
               <a:graphicFrameLocks xmlns:a="http://schemas.openxmlformats.org/drawingml/2006/main" noChangeAspect="1"/>
             </wp:cNvGraphicFramePr>
@@ -4504,13 +5480,13 @@
               <a:graphicData uri="http://schemas.openxmlformats.org/drawingml/2006/picture">
                 <pic:pic xmlns:pic="http://schemas.openxmlformats.org/drawingml/2006/picture">
                   <pic:nvPicPr>
-                    <pic:cNvPr id="0" name="Picture 36"/>
+                    <pic:cNvPr id="0" name="Picture 28"/>
                     <pic:cNvPicPr>
                       <a:picLocks noChangeAspect="1" noChangeArrowheads="1"/>
                     </pic:cNvPicPr>
                   </pic:nvPicPr>
                   <pic:blipFill>
-                    <a:blip r:embed="rId31">
+                    <a:blip r:embed="rId39" cstate="print">
                       <a:extLst>
                         <a:ext uri="{28A0092B-C50C-407E-A947-70E740481C1C}">
                           <a14:useLocalDpi xmlns:a14="http://schemas.microsoft.com/office/drawing/2010/main" val="0"/>
@@ -4525,7 +5501,7 @@
                   <pic:spPr bwMode="auto">
                     <a:xfrm>
                       <a:off x="0" y="0"/>
-                      <a:ext cx="1638300" cy="2918460"/>
+                      <a:ext cx="1965326" cy="3493851"/>
                     </a:xfrm>
                     <a:prstGeom prst="rect">
                       <a:avLst/>
@@ -4542,20 +5518,301 @@
         </w:drawing>
       </w:r>
       <w:r>
+        <w:t xml:space="preserve"> </w:t>
+      </w:r>
+      <w:bookmarkStart w:id="0" w:name="_GoBack"/>
+      <w:bookmarkEnd w:id="0"/>
+    </w:p>
+    <w:p>
+      <w:pPr>
+        <w:shd w:val="clear" w:color="auto" w:fill="FFFFFF"/>
+        <w:spacing w:before="288" w:after="384" w:line="240" w:lineRule="auto"/>
+        <w:jc w:val="both"/>
         <w:rPr>
           <w:noProof/>
         </w:rPr>
-        <w:t xml:space="preserve">       </w:t>
-      </w:r>
+      </w:pPr>
       <w:r>
         <w:rPr>
           <w:noProof/>
         </w:rPr>
         <w:drawing>
-          <wp:inline distT="0" distB="0" distL="0" distR="0" wp14:anchorId="503FEF68" wp14:editId="3FD05880">
+          <wp:inline distT="0" distB="0" distL="0" distR="0" wp14:anchorId="290CDE5F" wp14:editId="60F91754">
+            <wp:extent cx="1940990" cy="3450590"/>
+            <wp:effectExtent l="0" t="0" r="2540" b="0"/>
+            <wp:docPr id="27" name="Imagen 27"/>
+            <wp:cNvGraphicFramePr>
+              <a:graphicFrameLocks xmlns:a="http://schemas.openxmlformats.org/drawingml/2006/main" noChangeAspect="1"/>
+            </wp:cNvGraphicFramePr>
+            <a:graphic xmlns:a="http://schemas.openxmlformats.org/drawingml/2006/main">
+              <a:graphicData uri="http://schemas.openxmlformats.org/drawingml/2006/picture">
+                <pic:pic xmlns:pic="http://schemas.openxmlformats.org/drawingml/2006/picture">
+                  <pic:nvPicPr>
+                    <pic:cNvPr id="0" name="Picture 30"/>
+                    <pic:cNvPicPr>
+                      <a:picLocks noChangeAspect="1" noChangeArrowheads="1"/>
+                    </pic:cNvPicPr>
+                  </pic:nvPicPr>
+                  <pic:blipFill>
+                    <a:blip r:embed="rId40" cstate="print">
+                      <a:extLst>
+                        <a:ext uri="{28A0092B-C50C-407E-A947-70E740481C1C}">
+                          <a14:useLocalDpi xmlns:a14="http://schemas.microsoft.com/office/drawing/2010/main" val="0"/>
+                        </a:ext>
+                      </a:extLst>
+                    </a:blip>
+                    <a:srcRect/>
+                    <a:stretch>
+                      <a:fillRect/>
+                    </a:stretch>
+                  </pic:blipFill>
+                  <pic:spPr bwMode="auto">
+                    <a:xfrm>
+                      <a:off x="0" y="0"/>
+                      <a:ext cx="1958732" cy="3482131"/>
+                    </a:xfrm>
+                    <a:prstGeom prst="rect">
+                      <a:avLst/>
+                    </a:prstGeom>
+                    <a:noFill/>
+                    <a:ln>
+                      <a:noFill/>
+                    </a:ln>
+                  </pic:spPr>
+                </pic:pic>
+              </a:graphicData>
+            </a:graphic>
+          </wp:inline>
+        </w:drawing>
+      </w:r>
+      <w:r>
+        <w:t xml:space="preserve"> </w:t>
+      </w:r>
+      <w:r>
+        <w:rPr>
+          <w:noProof/>
+        </w:rPr>
+        <w:t xml:space="preserve"> </w:t>
+      </w:r>
+      <w:r>
+        <w:rPr>
+          <w:noProof/>
+        </w:rPr>
+        <w:tab/>
+      </w:r>
+      <w:r>
+        <w:rPr>
+          <w:noProof/>
+        </w:rPr>
+        <w:drawing>
+          <wp:inline distT="0" distB="0" distL="0" distR="0" wp14:anchorId="50DAB724" wp14:editId="33BC99CF">
+            <wp:extent cx="1953413" cy="3472676"/>
+            <wp:effectExtent l="0" t="0" r="8890" b="0"/>
+            <wp:docPr id="28" name="Imagen 28"/>
+            <wp:cNvGraphicFramePr>
+              <a:graphicFrameLocks xmlns:a="http://schemas.openxmlformats.org/drawingml/2006/main" noChangeAspect="1"/>
+            </wp:cNvGraphicFramePr>
+            <a:graphic xmlns:a="http://schemas.openxmlformats.org/drawingml/2006/main">
+              <a:graphicData uri="http://schemas.openxmlformats.org/drawingml/2006/picture">
+                <pic:pic xmlns:pic="http://schemas.openxmlformats.org/drawingml/2006/picture">
+                  <pic:nvPicPr>
+                    <pic:cNvPr id="0" name="Picture 32"/>
+                    <pic:cNvPicPr>
+                      <a:picLocks noChangeAspect="1" noChangeArrowheads="1"/>
+                    </pic:cNvPicPr>
+                  </pic:nvPicPr>
+                  <pic:blipFill>
+                    <a:blip r:embed="rId41" cstate="print">
+                      <a:extLst>
+                        <a:ext uri="{28A0092B-C50C-407E-A947-70E740481C1C}">
+                          <a14:useLocalDpi xmlns:a14="http://schemas.microsoft.com/office/drawing/2010/main" val="0"/>
+                        </a:ext>
+                      </a:extLst>
+                    </a:blip>
+                    <a:srcRect/>
+                    <a:stretch>
+                      <a:fillRect/>
+                    </a:stretch>
+                  </pic:blipFill>
+                  <pic:spPr bwMode="auto">
+                    <a:xfrm>
+                      <a:off x="0" y="0"/>
+                      <a:ext cx="1978814" cy="3517833"/>
+                    </a:xfrm>
+                    <a:prstGeom prst="rect">
+                      <a:avLst/>
+                    </a:prstGeom>
+                    <a:noFill/>
+                    <a:ln>
+                      <a:noFill/>
+                    </a:ln>
+                  </pic:spPr>
+                </pic:pic>
+              </a:graphicData>
+            </a:graphic>
+          </wp:inline>
+        </w:drawing>
+      </w:r>
+    </w:p>
+    <w:p>
+      <w:pPr>
+        <w:shd w:val="clear" w:color="auto" w:fill="FFFFFF"/>
+        <w:spacing w:before="288" w:after="384" w:line="240" w:lineRule="auto"/>
+        <w:jc w:val="both"/>
+        <w:rPr>
+          <w:rFonts w:ascii="Helvetica" w:hAnsi="Helvetica" w:cs="Helvetica"/>
+          <w:noProof/>
+          <w:sz w:val="23"/>
+          <w:szCs w:val="23"/>
+        </w:rPr>
+      </w:pPr>
+      <w:r>
+        <w:rPr>
+          <w:rFonts w:ascii="Helvetica" w:hAnsi="Helvetica" w:cs="Helvetica"/>
+          <w:noProof/>
+          <w:sz w:val="23"/>
+          <w:szCs w:val="23"/>
+        </w:rPr>
+        <w:lastRenderedPageBreak/>
+        <w:t xml:space="preserve">Al aceptar la solicitud de entrenamiento el deportista recibe la informacion del entrenamiento a realizar y decide iniciar el entrenamiento. Cuando realiza esto se le redirecciona a la vista de Cronometro  para comenzar el entrenamiento y posteriormente visualizar los gráficos. </w:t>
+      </w:r>
+    </w:p>
+    <w:p>
+      <w:pPr>
+        <w:shd w:val="clear" w:color="auto" w:fill="FFFFFF"/>
+        <w:spacing w:before="288" w:after="384" w:line="240" w:lineRule="auto"/>
+        <w:jc w:val="both"/>
+        <w:rPr>
+          <w:noProof/>
+        </w:rPr>
+      </w:pPr>
+      <w:r>
+        <w:rPr>
+          <w:noProof/>
+        </w:rPr>
+        <w:drawing>
+          <wp:inline distT="0" distB="0" distL="0" distR="0" wp14:anchorId="3255F9B7" wp14:editId="03A6CA2D">
+            <wp:extent cx="1638686" cy="2913169"/>
+            <wp:effectExtent l="0" t="0" r="0" b="1905"/>
+            <wp:docPr id="29" name="Imagen 29"/>
+            <wp:cNvGraphicFramePr>
+              <a:graphicFrameLocks xmlns:a="http://schemas.openxmlformats.org/drawingml/2006/main" noChangeAspect="1"/>
+            </wp:cNvGraphicFramePr>
+            <a:graphic xmlns:a="http://schemas.openxmlformats.org/drawingml/2006/main">
+              <a:graphicData uri="http://schemas.openxmlformats.org/drawingml/2006/picture">
+                <pic:pic xmlns:pic="http://schemas.openxmlformats.org/drawingml/2006/picture">
+                  <pic:nvPicPr>
+                    <pic:cNvPr id="0" name="Picture 13"/>
+                    <pic:cNvPicPr>
+                      <a:picLocks noChangeAspect="1" noChangeArrowheads="1"/>
+                    </pic:cNvPicPr>
+                  </pic:nvPicPr>
+                  <pic:blipFill>
+                    <a:blip r:embed="rId42" cstate="print">
+                      <a:extLst>
+                        <a:ext uri="{28A0092B-C50C-407E-A947-70E740481C1C}">
+                          <a14:useLocalDpi xmlns:a14="http://schemas.microsoft.com/office/drawing/2010/main" val="0"/>
+                        </a:ext>
+                      </a:extLst>
+                    </a:blip>
+                    <a:srcRect/>
+                    <a:stretch>
+                      <a:fillRect/>
+                    </a:stretch>
+                  </pic:blipFill>
+                  <pic:spPr bwMode="auto">
+                    <a:xfrm>
+                      <a:off x="0" y="0"/>
+                      <a:ext cx="1669321" cy="2967631"/>
+                    </a:xfrm>
+                    <a:prstGeom prst="rect">
+                      <a:avLst/>
+                    </a:prstGeom>
+                    <a:noFill/>
+                    <a:ln>
+                      <a:noFill/>
+                    </a:ln>
+                  </pic:spPr>
+                </pic:pic>
+              </a:graphicData>
+            </a:graphic>
+          </wp:inline>
+        </w:drawing>
+      </w:r>
+      <w:r>
+        <w:rPr>
+          <w:noProof/>
+        </w:rPr>
+        <w:tab/>
+      </w:r>
+      <w:r>
+        <w:rPr>
+          <w:noProof/>
+        </w:rPr>
+        <w:drawing>
+          <wp:inline distT="0" distB="0" distL="0" distR="0" wp14:anchorId="1B12F033" wp14:editId="409598B6">
+            <wp:extent cx="1638685" cy="2913168"/>
+            <wp:effectExtent l="0" t="0" r="0" b="1905"/>
+            <wp:docPr id="30" name="Imagen 30"/>
+            <wp:cNvGraphicFramePr>
+              <a:graphicFrameLocks xmlns:a="http://schemas.openxmlformats.org/drawingml/2006/main" noChangeAspect="1"/>
+            </wp:cNvGraphicFramePr>
+            <a:graphic xmlns:a="http://schemas.openxmlformats.org/drawingml/2006/main">
+              <a:graphicData uri="http://schemas.openxmlformats.org/drawingml/2006/picture">
+                <pic:pic xmlns:pic="http://schemas.openxmlformats.org/drawingml/2006/picture">
+                  <pic:nvPicPr>
+                    <pic:cNvPr id="0" name="Picture 20"/>
+                    <pic:cNvPicPr>
+                      <a:picLocks noChangeAspect="1" noChangeArrowheads="1"/>
+                    </pic:cNvPicPr>
+                  </pic:nvPicPr>
+                  <pic:blipFill>
+                    <a:blip r:embed="rId43" cstate="print">
+                      <a:extLst>
+                        <a:ext uri="{28A0092B-C50C-407E-A947-70E740481C1C}">
+                          <a14:useLocalDpi xmlns:a14="http://schemas.microsoft.com/office/drawing/2010/main" val="0"/>
+                        </a:ext>
+                      </a:extLst>
+                    </a:blip>
+                    <a:srcRect/>
+                    <a:stretch>
+                      <a:fillRect/>
+                    </a:stretch>
+                  </pic:blipFill>
+                  <pic:spPr bwMode="auto">
+                    <a:xfrm>
+                      <a:off x="0" y="0"/>
+                      <a:ext cx="1655575" cy="2943194"/>
+                    </a:xfrm>
+                    <a:prstGeom prst="rect">
+                      <a:avLst/>
+                    </a:prstGeom>
+                    <a:noFill/>
+                    <a:ln>
+                      <a:noFill/>
+                    </a:ln>
+                  </pic:spPr>
+                </pic:pic>
+              </a:graphicData>
+            </a:graphic>
+          </wp:inline>
+        </w:drawing>
+      </w:r>
+      <w:r>
+        <w:rPr>
+          <w:noProof/>
+        </w:rPr>
+        <w:tab/>
+      </w:r>
+      <w:r>
+        <w:rPr>
+          <w:noProof/>
+        </w:rPr>
+        <w:drawing>
+          <wp:inline distT="0" distB="0" distL="0" distR="0" wp14:anchorId="308502F1" wp14:editId="79CEAE8A">
             <wp:extent cx="1640829" cy="2916979"/>
             <wp:effectExtent l="0" t="0" r="0" b="0"/>
-            <wp:docPr id="19" name="Imagen 19"/>
+            <wp:docPr id="31" name="Imagen 31"/>
             <wp:cNvGraphicFramePr>
               <a:graphicFrameLocks xmlns:a="http://schemas.openxmlformats.org/drawingml/2006/main" noChangeAspect="1"/>
             </wp:cNvGraphicFramePr>
@@ -4569,7 +5826,7 @@
                     </pic:cNvPicPr>
                   </pic:nvPicPr>
                   <pic:blipFill>
-                    <a:blip r:embed="rId32" cstate="print">
+                    <a:blip r:embed="rId33" cstate="print">
                       <a:extLst>
                         <a:ext uri="{28A0092B-C50C-407E-A947-70E740481C1C}">
                           <a14:useLocalDpi xmlns:a14="http://schemas.microsoft.com/office/drawing/2010/main" val="0"/>
@@ -4610,26 +5867,18 @@
           <w:noProof/>
         </w:rPr>
       </w:pPr>
-    </w:p>
-    <w:p>
-      <w:pPr>
-        <w:shd w:val="clear" w:color="auto" w:fill="FFFFFF"/>
-        <w:spacing w:before="288" w:after="384" w:line="240" w:lineRule="auto"/>
-        <w:jc w:val="both"/>
+      <w:r>
         <w:rPr>
           <w:noProof/>
         </w:rPr>
-      </w:pPr>
-    </w:p>
-    <w:p>
-      <w:pPr>
-        <w:shd w:val="clear" w:color="auto" w:fill="FFFFFF"/>
-        <w:spacing w:before="288" w:after="384" w:line="240" w:lineRule="auto"/>
-        <w:jc w:val="both"/>
+        <w:t>En la parte superior de la pantalla de estadisticas podemos ver un menu selector, el cual luego de</w:t>
+      </w:r>
+      <w:r>
         <w:rPr>
           <w:noProof/>
         </w:rPr>
-      </w:pPr>
+        <w:t xml:space="preserve"> realizar una busqueda y selección de un entrenador, nos permite  seleccionar uno de los entrenamientos realizados  y visualizar las estadisticas correspondientes a dicha sesión.</w:t>
+      </w:r>
     </w:p>
     <w:p>
       <w:pPr>
@@ -4640,133 +5889,23 @@
           <w:noProof/>
         </w:rPr>
       </w:pPr>
-    </w:p>
-    <w:p>
-      <w:pPr>
-        <w:shd w:val="clear" w:color="auto" w:fill="FFFFFF"/>
-        <w:spacing w:before="288" w:after="384" w:line="240" w:lineRule="auto"/>
-        <w:jc w:val="both"/>
+      <w:r>
         <w:rPr>
           <w:noProof/>
         </w:rPr>
-      </w:pPr>
-    </w:p>
-    <w:p>
-      <w:pPr>
-        <w:shd w:val="clear" w:color="auto" w:fill="FFFFFF"/>
-        <w:spacing w:before="288" w:after="384" w:line="240" w:lineRule="auto"/>
-        <w:jc w:val="both"/>
-        <w:rPr>
-          <w:noProof/>
-        </w:rPr>
-      </w:pPr>
-    </w:p>
-    <w:p>
-      <w:pPr>
-        <w:shd w:val="clear" w:color="auto" w:fill="FFFFFF"/>
-        <w:spacing w:before="288" w:after="384" w:line="240" w:lineRule="auto"/>
-        <w:jc w:val="both"/>
-        <w:rPr>
-          <w:noProof/>
-        </w:rPr>
-      </w:pPr>
-    </w:p>
-    <w:p>
-      <w:pPr>
-        <w:shd w:val="clear" w:color="auto" w:fill="FFFFFF"/>
-        <w:spacing w:before="288" w:after="384" w:line="240" w:lineRule="auto"/>
-        <w:jc w:val="both"/>
-        <w:rPr>
-          <w:noProof/>
-        </w:rPr>
-      </w:pPr>
-    </w:p>
-    <w:p>
-      <w:pPr>
-        <w:shd w:val="clear" w:color="auto" w:fill="FFFFFF"/>
-        <w:spacing w:before="288" w:after="384" w:line="240" w:lineRule="auto"/>
-        <w:jc w:val="both"/>
-        <w:rPr>
-          <w:rFonts w:ascii="Helvetica" w:hAnsi="Helvetica" w:cs="Helvetica"/>
-          <w:sz w:val="23"/>
-          <w:szCs w:val="23"/>
-        </w:rPr>
-      </w:pPr>
-      <w:r>
-        <w:rPr>
-          <w:rFonts w:ascii="Helvetica" w:hAnsi="Helvetica" w:cs="Helvetica"/>
-          <w:b/>
-          <w:bCs/>
-          <w:sz w:val="23"/>
-          <w:szCs w:val="23"/>
-        </w:rPr>
-        <w:lastRenderedPageBreak/>
-        <w:t>3. Deportista</w:t>
-      </w:r>
-      <w:r>
-        <w:rPr>
-          <w:rFonts w:ascii="Helvetica" w:hAnsi="Helvetica" w:cs="Helvetica"/>
-          <w:b/>
-          <w:bCs/>
-          <w:sz w:val="23"/>
-          <w:szCs w:val="23"/>
-        </w:rPr>
-        <w:t>:</w:t>
-      </w:r>
-      <w:r>
-        <w:rPr>
-          <w:rFonts w:ascii="Helvetica" w:hAnsi="Helvetica" w:cs="Helvetica"/>
-          <w:b/>
-          <w:bCs/>
-          <w:sz w:val="23"/>
-          <w:szCs w:val="23"/>
-        </w:rPr>
-        <w:t xml:space="preserve"> </w:t>
-      </w:r>
-      <w:r>
-        <w:rPr>
-          <w:rFonts w:ascii="Helvetica" w:hAnsi="Helvetica" w:cs="Helvetica"/>
-          <w:sz w:val="23"/>
-          <w:szCs w:val="23"/>
-        </w:rPr>
-        <w:t>el deportista es el que se preocupa de aceptar los enlaces y entrenamientos por parte de los entrenadores. Posteriormente inicia los entrenamientos y se recopilan los datos de su desempeño.</w:t>
-      </w:r>
-    </w:p>
-    <w:p>
-      <w:pPr>
-        <w:shd w:val="clear" w:color="auto" w:fill="FFFFFF"/>
-        <w:spacing w:before="288" w:after="384" w:line="240" w:lineRule="auto"/>
-        <w:jc w:val="both"/>
-        <w:rPr>
-          <w:rFonts w:ascii="Helvetica" w:hAnsi="Helvetica" w:cs="Helvetica"/>
-          <w:sz w:val="23"/>
-          <w:szCs w:val="23"/>
-        </w:rPr>
-      </w:pPr>
-      <w:r>
-        <w:rPr>
-          <w:rFonts w:ascii="Helvetica" w:hAnsi="Helvetica" w:cs="Helvetica"/>
-          <w:sz w:val="23"/>
-          <w:szCs w:val="23"/>
-        </w:rPr>
-        <w:t>En la primera vista del deportista podemos observar lo siguiente, que nos muestra una estructura muy similar a la de los entrenadores:</w:t>
-      </w:r>
-    </w:p>
-    <w:p>
-      <w:pPr>
-        <w:shd w:val="clear" w:color="auto" w:fill="FFFFFF"/>
-        <w:spacing w:before="288" w:after="384" w:line="240" w:lineRule="auto"/>
-        <w:jc w:val="both"/>
-      </w:pPr>
-      <w:r>
-        <w:rPr>
-          <w:noProof/>
-        </w:rPr>
         <w:drawing>
-          <wp:inline distT="0" distB="0" distL="0" distR="0" wp14:anchorId="2FEFFAEE" wp14:editId="79842DB6">
-            <wp:extent cx="2438072" cy="4334275"/>
-            <wp:effectExtent l="0" t="0" r="635" b="0"/>
-            <wp:docPr id="23" name="Imagen 23"/>
+          <wp:anchor distT="0" distB="0" distL="114300" distR="114300" simplePos="0" relativeHeight="251683840" behindDoc="0" locked="0" layoutInCell="1" allowOverlap="1" wp14:anchorId="221FA326" wp14:editId="40D62722">
+            <wp:simplePos x="0" y="0"/>
+            <wp:positionH relativeFrom="margin">
+              <wp:posOffset>3656965</wp:posOffset>
+            </wp:positionH>
+            <wp:positionV relativeFrom="paragraph">
+              <wp:posOffset>21590</wp:posOffset>
+            </wp:positionV>
+            <wp:extent cx="1587500" cy="3028950"/>
+            <wp:effectExtent l="0" t="0" r="0" b="0"/>
+            <wp:wrapSquare wrapText="bothSides"/>
+            <wp:docPr id="39" name="Imagen 39"/>
             <wp:cNvGraphicFramePr>
               <a:graphicFrameLocks xmlns:a="http://schemas.openxmlformats.org/drawingml/2006/main" noChangeAspect="1"/>
             </wp:cNvGraphicFramePr>
@@ -4774,13 +5913,13 @@
               <a:graphicData uri="http://schemas.openxmlformats.org/drawingml/2006/picture">
                 <pic:pic xmlns:pic="http://schemas.openxmlformats.org/drawingml/2006/picture">
                   <pic:nvPicPr>
-                    <pic:cNvPr id="0" name="Picture 22"/>
+                    <pic:cNvPr id="0" name="Picture 17"/>
                     <pic:cNvPicPr>
                       <a:picLocks noChangeAspect="1" noChangeArrowheads="1"/>
                     </pic:cNvPicPr>
                   </pic:nvPicPr>
                   <pic:blipFill>
-                    <a:blip r:embed="rId33" cstate="print">
+                    <a:blip r:embed="rId44" cstate="print">
                       <a:extLst>
                         <a:ext uri="{28A0092B-C50C-407E-A947-70E740481C1C}">
                           <a14:useLocalDpi xmlns:a14="http://schemas.microsoft.com/office/drawing/2010/main" val="0"/>
@@ -4795,7 +5934,7 @@
                   <pic:spPr bwMode="auto">
                     <a:xfrm>
                       <a:off x="0" y="0"/>
-                      <a:ext cx="2450622" cy="4356585"/>
+                      <a:ext cx="1587500" cy="3028950"/>
                     </a:xfrm>
                     <a:prstGeom prst="rect">
                       <a:avLst/>
@@ -4808,24 +5947,32 @@
                 </pic:pic>
               </a:graphicData>
             </a:graphic>
-          </wp:inline>
+            <wp14:sizeRelH relativeFrom="margin">
+              <wp14:pctWidth>0</wp14:pctWidth>
+            </wp14:sizeRelH>
+            <wp14:sizeRelV relativeFrom="margin">
+              <wp14:pctHeight>0</wp14:pctHeight>
+            </wp14:sizeRelV>
+          </wp:anchor>
         </w:drawing>
       </w:r>
       <w:r>
-        <w:t xml:space="preserve">           </w:t>
-      </w:r>
-      <w:r>
-        <w:t xml:space="preserve"> </w:t>
-      </w:r>
-      <w:r>
         <w:rPr>
           <w:noProof/>
         </w:rPr>
         <w:drawing>
-          <wp:inline distT="0" distB="0" distL="0" distR="0" wp14:anchorId="0BBF5632" wp14:editId="085E4186">
-            <wp:extent cx="2441251" cy="4339928"/>
-            <wp:effectExtent l="0" t="0" r="0" b="3810"/>
-            <wp:docPr id="24" name="Imagen 24"/>
+          <wp:anchor distT="0" distB="0" distL="114300" distR="114300" simplePos="0" relativeHeight="251682816" behindDoc="0" locked="0" layoutInCell="1" allowOverlap="1" wp14:anchorId="3321BDDA" wp14:editId="664650DF">
+            <wp:simplePos x="0" y="0"/>
+            <wp:positionH relativeFrom="column">
+              <wp:posOffset>1840865</wp:posOffset>
+            </wp:positionH>
+            <wp:positionV relativeFrom="paragraph">
+              <wp:posOffset>8890</wp:posOffset>
+            </wp:positionV>
+            <wp:extent cx="1600200" cy="3035300"/>
+            <wp:effectExtent l="0" t="0" r="0" b="0"/>
+            <wp:wrapSquare wrapText="bothSides"/>
+            <wp:docPr id="38" name="Imagen 38"/>
             <wp:cNvGraphicFramePr>
               <a:graphicFrameLocks xmlns:a="http://schemas.openxmlformats.org/drawingml/2006/main" noChangeAspect="1"/>
             </wp:cNvGraphicFramePr>
@@ -4833,13 +5980,13 @@
               <a:graphicData uri="http://schemas.openxmlformats.org/drawingml/2006/picture">
                 <pic:pic xmlns:pic="http://schemas.openxmlformats.org/drawingml/2006/picture">
                   <pic:nvPicPr>
-                    <pic:cNvPr id="0" name="Picture 24"/>
+                    <pic:cNvPr id="0" name="Picture 15"/>
                     <pic:cNvPicPr>
                       <a:picLocks noChangeAspect="1" noChangeArrowheads="1"/>
                     </pic:cNvPicPr>
                   </pic:nvPicPr>
                   <pic:blipFill>
-                    <a:blip r:embed="rId34" cstate="print">
+                    <a:blip r:embed="rId45" cstate="print">
                       <a:extLst>
                         <a:ext uri="{28A0092B-C50C-407E-A947-70E740481C1C}">
                           <a14:useLocalDpi xmlns:a14="http://schemas.microsoft.com/office/drawing/2010/main" val="0"/>
@@ -4854,7 +6001,7 @@
                   <pic:spPr bwMode="auto">
                     <a:xfrm>
                       <a:off x="0" y="0"/>
-                      <a:ext cx="2459245" cy="4371917"/>
+                      <a:ext cx="1600200" cy="3035300"/>
                     </a:xfrm>
                     <a:prstGeom prst="rect">
                       <a:avLst/>
@@ -4867,98 +6014,32 @@
                 </pic:pic>
               </a:graphicData>
             </a:graphic>
-          </wp:inline>
+            <wp14:sizeRelH relativeFrom="margin">
+              <wp14:pctWidth>0</wp14:pctWidth>
+            </wp14:sizeRelH>
+            <wp14:sizeRelV relativeFrom="margin">
+              <wp14:pctHeight>0</wp14:pctHeight>
+            </wp14:sizeRelV>
+          </wp:anchor>
         </w:drawing>
       </w:r>
-    </w:p>
-    <w:p>
-      <w:pPr>
-        <w:shd w:val="clear" w:color="auto" w:fill="FFFFFF"/>
-        <w:spacing w:before="288" w:after="384" w:line="240" w:lineRule="auto"/>
-        <w:jc w:val="both"/>
-        <w:rPr>
-          <w:rFonts w:ascii="Helvetica" w:hAnsi="Helvetica" w:cs="Helvetica"/>
-          <w:sz w:val="23"/>
-          <w:szCs w:val="23"/>
-        </w:rPr>
-      </w:pPr>
-      <w:r>
-        <w:rPr>
-          <w:rFonts w:ascii="Helvetica" w:hAnsi="Helvetica" w:cs="Helvetica"/>
-          <w:sz w:val="23"/>
-          <w:szCs w:val="23"/>
-        </w:rPr>
-        <w:t xml:space="preserve">El </w:t>
-      </w:r>
-      <w:r>
-        <w:rPr>
-          <w:rFonts w:ascii="Helvetica" w:hAnsi="Helvetica" w:cs="Helvetica"/>
-          <w:sz w:val="23"/>
-          <w:szCs w:val="23"/>
-        </w:rPr>
-        <w:t>cálculo</w:t>
-      </w:r>
-      <w:r>
-        <w:rPr>
-          <w:rFonts w:ascii="Helvetica" w:hAnsi="Helvetica" w:cs="Helvetica"/>
-          <w:sz w:val="23"/>
-          <w:szCs w:val="23"/>
-        </w:rPr>
-        <w:t xml:space="preserve"> del IMC se hace automático al momento que se ingresa la masa al formulario. La demás información funciona al igual que la del usuario entrenador.</w:t>
-      </w:r>
-    </w:p>
-    <w:p>
-      <w:pPr>
-        <w:shd w:val="clear" w:color="auto" w:fill="FFFFFF"/>
-        <w:spacing w:before="288" w:after="384" w:line="240" w:lineRule="auto"/>
-        <w:jc w:val="both"/>
-        <w:rPr>
-          <w:rFonts w:ascii="Helvetica" w:hAnsi="Helvetica" w:cs="Helvetica"/>
-          <w:sz w:val="23"/>
-          <w:szCs w:val="23"/>
-        </w:rPr>
-      </w:pPr>
-      <w:r>
-        <w:rPr>
-          <w:rFonts w:ascii="Helvetica" w:hAnsi="Helvetica" w:cs="Helvetica"/>
-          <w:sz w:val="23"/>
-          <w:szCs w:val="23"/>
-        </w:rPr>
-        <w:t xml:space="preserve">Al momento en que seleccionamos la opción entrenamiento el sistema nos muestra un listado muy similar al que se ve en las vistas del entrenador, con </w:t>
-      </w:r>
-      <w:r>
-        <w:rPr>
-          <w:rFonts w:ascii="Helvetica" w:hAnsi="Helvetica" w:cs="Helvetica"/>
-          <w:sz w:val="23"/>
-          <w:szCs w:val="23"/>
-        </w:rPr>
-        <w:t>la diferencia</w:t>
-      </w:r>
-      <w:r>
-        <w:rPr>
-          <w:rFonts w:ascii="Helvetica" w:hAnsi="Helvetica" w:cs="Helvetica"/>
-          <w:sz w:val="23"/>
-          <w:szCs w:val="23"/>
-        </w:rPr>
-        <w:t xml:space="preserve"> de que estas vistas son utilizadas para aceptar y ejecutar el entrenamiento.</w:t>
-      </w:r>
-    </w:p>
-    <w:p>
-      <w:pPr>
-        <w:shd w:val="clear" w:color="auto" w:fill="FFFFFF"/>
-        <w:spacing w:before="288" w:after="384" w:line="240" w:lineRule="auto"/>
-        <w:jc w:val="both"/>
-      </w:pPr>
       <w:r>
         <w:rPr>
           <w:noProof/>
         </w:rPr>
-        <w:lastRenderedPageBreak/>
         <w:drawing>
-          <wp:inline distT="0" distB="0" distL="0" distR="0" wp14:anchorId="53373DEF" wp14:editId="13892E3E">
-            <wp:extent cx="1889760" cy="3466368"/>
-            <wp:effectExtent l="0" t="0" r="0" b="1270"/>
-            <wp:docPr id="25" name="Imagen 25"/>
+          <wp:anchor distT="0" distB="0" distL="114300" distR="114300" simplePos="0" relativeHeight="251681792" behindDoc="0" locked="0" layoutInCell="1" allowOverlap="1" wp14:anchorId="48601151" wp14:editId="4A922B91">
+            <wp:simplePos x="0" y="0"/>
+            <wp:positionH relativeFrom="margin">
+              <wp:align>left</wp:align>
+            </wp:positionH>
+            <wp:positionV relativeFrom="paragraph">
+              <wp:posOffset>8890</wp:posOffset>
+            </wp:positionV>
+            <wp:extent cx="1612900" cy="3035300"/>
+            <wp:effectExtent l="0" t="0" r="6350" b="0"/>
+            <wp:wrapSquare wrapText="bothSides"/>
+            <wp:docPr id="36" name="Imagen 36"/>
             <wp:cNvGraphicFramePr>
               <a:graphicFrameLocks xmlns:a="http://schemas.openxmlformats.org/drawingml/2006/main" noChangeAspect="1"/>
             </wp:cNvGraphicFramePr>
@@ -4966,13 +6047,13 @@
               <a:graphicData uri="http://schemas.openxmlformats.org/drawingml/2006/picture">
                 <pic:pic xmlns:pic="http://schemas.openxmlformats.org/drawingml/2006/picture">
                   <pic:nvPicPr>
-                    <pic:cNvPr id="0" name="Picture 26"/>
+                    <pic:cNvPr id="0" name="Picture 11"/>
                     <pic:cNvPicPr>
                       <a:picLocks noChangeAspect="1" noChangeArrowheads="1"/>
                     </pic:cNvPicPr>
                   </pic:nvPicPr>
                   <pic:blipFill>
-                    <a:blip r:embed="rId35" cstate="print">
+                    <a:blip r:embed="rId46" cstate="print">
                       <a:extLst>
                         <a:ext uri="{28A0092B-C50C-407E-A947-70E740481C1C}">
                           <a14:useLocalDpi xmlns:a14="http://schemas.microsoft.com/office/drawing/2010/main" val="0"/>
@@ -4987,7 +6068,7 @@
                   <pic:spPr bwMode="auto">
                     <a:xfrm>
                       <a:off x="0" y="0"/>
-                      <a:ext cx="1910792" cy="3504946"/>
+                      <a:ext cx="1612900" cy="3035300"/>
                     </a:xfrm>
                     <a:prstGeom prst="rect">
                       <a:avLst/>
@@ -5000,439 +6081,29 @@
                 </pic:pic>
               </a:graphicData>
             </a:graphic>
-          </wp:inline>
+            <wp14:sizeRelH relativeFrom="margin">
+              <wp14:pctWidth>0</wp14:pctWidth>
+            </wp14:sizeRelH>
+            <wp14:sizeRelV relativeFrom="margin">
+              <wp14:pctHeight>0</wp14:pctHeight>
+            </wp14:sizeRelV>
+          </wp:anchor>
         </w:drawing>
       </w:r>
-      <w:r>
-        <w:t xml:space="preserve"> </w:t>
-      </w:r>
-      <w:r>
-        <w:rPr>
+    </w:p>
+    <w:p>
+      <w:pPr>
+        <w:shd w:val="clear" w:color="auto" w:fill="FFFFFF"/>
+        <w:spacing w:before="288" w:after="384" w:line="240" w:lineRule="auto"/>
+        <w:jc w:val="both"/>
+        <w:rPr>
+          <w:rFonts w:ascii="Helvetica" w:hAnsi="Helvetica" w:cs="Helvetica"/>
           <w:noProof/>
-        </w:rPr>
-        <w:t xml:space="preserve">   </w:t>
-      </w:r>
-      <w:r>
-        <w:rPr>
-          <w:noProof/>
-        </w:rPr>
-        <w:tab/>
-      </w:r>
-      <w:r>
-        <w:rPr>
-          <w:noProof/>
-        </w:rPr>
-        <w:drawing>
-          <wp:inline distT="0" distB="0" distL="0" distR="0" wp14:anchorId="0271DA63" wp14:editId="5D8D6512">
-            <wp:extent cx="1945159" cy="3457999"/>
-            <wp:effectExtent l="0" t="0" r="0" b="9525"/>
-            <wp:docPr id="26" name="Imagen 26"/>
-            <wp:cNvGraphicFramePr>
-              <a:graphicFrameLocks xmlns:a="http://schemas.openxmlformats.org/drawingml/2006/main" noChangeAspect="1"/>
-            </wp:cNvGraphicFramePr>
-            <a:graphic xmlns:a="http://schemas.openxmlformats.org/drawingml/2006/main">
-              <a:graphicData uri="http://schemas.openxmlformats.org/drawingml/2006/picture">
-                <pic:pic xmlns:pic="http://schemas.openxmlformats.org/drawingml/2006/picture">
-                  <pic:nvPicPr>
-                    <pic:cNvPr id="0" name="Picture 28"/>
-                    <pic:cNvPicPr>
-                      <a:picLocks noChangeAspect="1" noChangeArrowheads="1"/>
-                    </pic:cNvPicPr>
-                  </pic:nvPicPr>
-                  <pic:blipFill>
-                    <a:blip r:embed="rId36" cstate="print">
-                      <a:extLst>
-                        <a:ext uri="{28A0092B-C50C-407E-A947-70E740481C1C}">
-                          <a14:useLocalDpi xmlns:a14="http://schemas.microsoft.com/office/drawing/2010/main" val="0"/>
-                        </a:ext>
-                      </a:extLst>
-                    </a:blip>
-                    <a:srcRect/>
-                    <a:stretch>
-                      <a:fillRect/>
-                    </a:stretch>
-                  </pic:blipFill>
-                  <pic:spPr bwMode="auto">
-                    <a:xfrm>
-                      <a:off x="0" y="0"/>
-                      <a:ext cx="1965326" cy="3493851"/>
-                    </a:xfrm>
-                    <a:prstGeom prst="rect">
-                      <a:avLst/>
-                    </a:prstGeom>
-                    <a:noFill/>
-                    <a:ln>
-                      <a:noFill/>
-                    </a:ln>
-                  </pic:spPr>
-                </pic:pic>
-              </a:graphicData>
-            </a:graphic>
-          </wp:inline>
-        </w:drawing>
-      </w:r>
-      <w:r>
-        <w:t xml:space="preserve"> </w:t>
-      </w:r>
-    </w:p>
-    <w:p>
-      <w:pPr>
-        <w:shd w:val="clear" w:color="auto" w:fill="FFFFFF"/>
-        <w:spacing w:before="288" w:after="384" w:line="240" w:lineRule="auto"/>
-        <w:jc w:val="both"/>
-        <w:rPr>
-          <w:noProof/>
-        </w:rPr>
-      </w:pPr>
-      <w:r>
-        <w:rPr>
-          <w:noProof/>
-        </w:rPr>
-        <w:drawing>
-          <wp:inline distT="0" distB="0" distL="0" distR="0" wp14:anchorId="290CDE5F" wp14:editId="60F91754">
-            <wp:extent cx="1940990" cy="3450590"/>
-            <wp:effectExtent l="0" t="0" r="2540" b="0"/>
-            <wp:docPr id="27" name="Imagen 27"/>
-            <wp:cNvGraphicFramePr>
-              <a:graphicFrameLocks xmlns:a="http://schemas.openxmlformats.org/drawingml/2006/main" noChangeAspect="1"/>
-            </wp:cNvGraphicFramePr>
-            <a:graphic xmlns:a="http://schemas.openxmlformats.org/drawingml/2006/main">
-              <a:graphicData uri="http://schemas.openxmlformats.org/drawingml/2006/picture">
-                <pic:pic xmlns:pic="http://schemas.openxmlformats.org/drawingml/2006/picture">
-                  <pic:nvPicPr>
-                    <pic:cNvPr id="0" name="Picture 30"/>
-                    <pic:cNvPicPr>
-                      <a:picLocks noChangeAspect="1" noChangeArrowheads="1"/>
-                    </pic:cNvPicPr>
-                  </pic:nvPicPr>
-                  <pic:blipFill>
-                    <a:blip r:embed="rId37" cstate="print">
-                      <a:extLst>
-                        <a:ext uri="{28A0092B-C50C-407E-A947-70E740481C1C}">
-                          <a14:useLocalDpi xmlns:a14="http://schemas.microsoft.com/office/drawing/2010/main" val="0"/>
-                        </a:ext>
-                      </a:extLst>
-                    </a:blip>
-                    <a:srcRect/>
-                    <a:stretch>
-                      <a:fillRect/>
-                    </a:stretch>
-                  </pic:blipFill>
-                  <pic:spPr bwMode="auto">
-                    <a:xfrm>
-                      <a:off x="0" y="0"/>
-                      <a:ext cx="1958732" cy="3482131"/>
-                    </a:xfrm>
-                    <a:prstGeom prst="rect">
-                      <a:avLst/>
-                    </a:prstGeom>
-                    <a:noFill/>
-                    <a:ln>
-                      <a:noFill/>
-                    </a:ln>
-                  </pic:spPr>
-                </pic:pic>
-              </a:graphicData>
-            </a:graphic>
-          </wp:inline>
-        </w:drawing>
-      </w:r>
-      <w:r>
-        <w:t xml:space="preserve"> </w:t>
-      </w:r>
-      <w:r>
-        <w:rPr>
-          <w:noProof/>
-        </w:rPr>
-        <w:t xml:space="preserve"> </w:t>
-      </w:r>
-      <w:r>
-        <w:rPr>
-          <w:noProof/>
-        </w:rPr>
-        <w:tab/>
-      </w:r>
-      <w:r>
-        <w:rPr>
-          <w:noProof/>
-        </w:rPr>
-        <w:drawing>
-          <wp:inline distT="0" distB="0" distL="0" distR="0" wp14:anchorId="50DAB724" wp14:editId="33BC99CF">
-            <wp:extent cx="1953413" cy="3472676"/>
-            <wp:effectExtent l="0" t="0" r="8890" b="0"/>
-            <wp:docPr id="28" name="Imagen 28"/>
-            <wp:cNvGraphicFramePr>
-              <a:graphicFrameLocks xmlns:a="http://schemas.openxmlformats.org/drawingml/2006/main" noChangeAspect="1"/>
-            </wp:cNvGraphicFramePr>
-            <a:graphic xmlns:a="http://schemas.openxmlformats.org/drawingml/2006/main">
-              <a:graphicData uri="http://schemas.openxmlformats.org/drawingml/2006/picture">
-                <pic:pic xmlns:pic="http://schemas.openxmlformats.org/drawingml/2006/picture">
-                  <pic:nvPicPr>
-                    <pic:cNvPr id="0" name="Picture 32"/>
-                    <pic:cNvPicPr>
-                      <a:picLocks noChangeAspect="1" noChangeArrowheads="1"/>
-                    </pic:cNvPicPr>
-                  </pic:nvPicPr>
-                  <pic:blipFill>
-                    <a:blip r:embed="rId38" cstate="print">
-                      <a:extLst>
-                        <a:ext uri="{28A0092B-C50C-407E-A947-70E740481C1C}">
-                          <a14:useLocalDpi xmlns:a14="http://schemas.microsoft.com/office/drawing/2010/main" val="0"/>
-                        </a:ext>
-                      </a:extLst>
-                    </a:blip>
-                    <a:srcRect/>
-                    <a:stretch>
-                      <a:fillRect/>
-                    </a:stretch>
-                  </pic:blipFill>
-                  <pic:spPr bwMode="auto">
-                    <a:xfrm>
-                      <a:off x="0" y="0"/>
-                      <a:ext cx="1978814" cy="3517833"/>
-                    </a:xfrm>
-                    <a:prstGeom prst="rect">
-                      <a:avLst/>
-                    </a:prstGeom>
-                    <a:noFill/>
-                    <a:ln>
-                      <a:noFill/>
-                    </a:ln>
-                  </pic:spPr>
-                </pic:pic>
-              </a:graphicData>
-            </a:graphic>
-          </wp:inline>
-        </w:drawing>
-      </w:r>
-    </w:p>
-    <w:p>
-      <w:pPr>
-        <w:shd w:val="clear" w:color="auto" w:fill="FFFFFF"/>
-        <w:spacing w:before="288" w:after="384" w:line="240" w:lineRule="auto"/>
-        <w:jc w:val="both"/>
-        <w:rPr>
-          <w:noProof/>
-        </w:rPr>
-      </w:pPr>
-    </w:p>
-    <w:p>
-      <w:pPr>
-        <w:shd w:val="clear" w:color="auto" w:fill="FFFFFF"/>
-        <w:spacing w:before="288" w:after="384" w:line="240" w:lineRule="auto"/>
-        <w:jc w:val="both"/>
-        <w:rPr>
-          <w:noProof/>
-        </w:rPr>
-      </w:pPr>
-    </w:p>
-    <w:p>
-      <w:pPr>
-        <w:shd w:val="clear" w:color="auto" w:fill="FFFFFF"/>
-        <w:spacing w:before="288" w:after="384" w:line="240" w:lineRule="auto"/>
-        <w:jc w:val="both"/>
-        <w:rPr>
-          <w:rFonts w:ascii="Helvetica" w:hAnsi="Helvetica" w:cs="Helvetica"/>
-          <w:noProof/>
-          <w:sz w:val="23"/>
-          <w:szCs w:val="23"/>
-        </w:rPr>
-      </w:pPr>
-      <w:r>
-        <w:rPr>
-          <w:rFonts w:ascii="Helvetica" w:hAnsi="Helvetica" w:cs="Helvetica"/>
-          <w:noProof/>
-          <w:sz w:val="23"/>
-          <w:szCs w:val="23"/>
-        </w:rPr>
-        <w:lastRenderedPageBreak/>
-        <w:t xml:space="preserve">Al aceptar la solicitud de entrenamiento el deportista recibe la informacion del entrenamiento a realizar y decide iniciar el entrenamiento. Cuando realiza esto se le redirecciona a la vista de Cronometro  para comenzar el entrenamiento y posteriormente visualizar los gráficos. </w:t>
-      </w:r>
-    </w:p>
-    <w:p>
-      <w:pPr>
-        <w:shd w:val="clear" w:color="auto" w:fill="FFFFFF"/>
-        <w:spacing w:before="288" w:after="384" w:line="240" w:lineRule="auto"/>
-        <w:jc w:val="both"/>
-        <w:rPr>
-          <w:rFonts w:ascii="Helvetica" w:hAnsi="Helvetica" w:cs="Helvetica"/>
-          <w:noProof/>
           <w:sz w:val="23"/>
           <w:szCs w:val="23"/>
           <w:u w:val="single"/>
         </w:rPr>
       </w:pPr>
-      <w:r>
-        <w:rPr>
-          <w:noProof/>
-        </w:rPr>
-        <w:drawing>
-          <wp:inline distT="0" distB="0" distL="0" distR="0" wp14:anchorId="3255F9B7" wp14:editId="2759A584">
-            <wp:extent cx="1638686" cy="2913169"/>
-            <wp:effectExtent l="0" t="0" r="0" b="1905"/>
-            <wp:docPr id="29" name="Imagen 29"/>
-            <wp:cNvGraphicFramePr>
-              <a:graphicFrameLocks xmlns:a="http://schemas.openxmlformats.org/drawingml/2006/main" noChangeAspect="1"/>
-            </wp:cNvGraphicFramePr>
-            <a:graphic xmlns:a="http://schemas.openxmlformats.org/drawingml/2006/main">
-              <a:graphicData uri="http://schemas.openxmlformats.org/drawingml/2006/picture">
-                <pic:pic xmlns:pic="http://schemas.openxmlformats.org/drawingml/2006/picture">
-                  <pic:nvPicPr>
-                    <pic:cNvPr id="0" name="Picture 13"/>
-                    <pic:cNvPicPr>
-                      <a:picLocks noChangeAspect="1" noChangeArrowheads="1"/>
-                    </pic:cNvPicPr>
-                  </pic:nvPicPr>
-                  <pic:blipFill>
-                    <a:blip r:embed="rId39" cstate="print">
-                      <a:extLst>
-                        <a:ext uri="{28A0092B-C50C-407E-A947-70E740481C1C}">
-                          <a14:useLocalDpi xmlns:a14="http://schemas.microsoft.com/office/drawing/2010/main" val="0"/>
-                        </a:ext>
-                      </a:extLst>
-                    </a:blip>
-                    <a:srcRect/>
-                    <a:stretch>
-                      <a:fillRect/>
-                    </a:stretch>
-                  </pic:blipFill>
-                  <pic:spPr bwMode="auto">
-                    <a:xfrm>
-                      <a:off x="0" y="0"/>
-                      <a:ext cx="1669321" cy="2967631"/>
-                    </a:xfrm>
-                    <a:prstGeom prst="rect">
-                      <a:avLst/>
-                    </a:prstGeom>
-                    <a:noFill/>
-                    <a:ln>
-                      <a:noFill/>
-                    </a:ln>
-                  </pic:spPr>
-                </pic:pic>
-              </a:graphicData>
-            </a:graphic>
-          </wp:inline>
-        </w:drawing>
-      </w:r>
-      <w:r>
-        <w:rPr>
-          <w:noProof/>
-        </w:rPr>
-        <w:tab/>
-      </w:r>
-      <w:r>
-        <w:rPr>
-          <w:noProof/>
-        </w:rPr>
-        <w:drawing>
-          <wp:inline distT="0" distB="0" distL="0" distR="0" wp14:anchorId="1B12F033" wp14:editId="409598B6">
-            <wp:extent cx="1638685" cy="2913168"/>
-            <wp:effectExtent l="0" t="0" r="0" b="1905"/>
-            <wp:docPr id="30" name="Imagen 30"/>
-            <wp:cNvGraphicFramePr>
-              <a:graphicFrameLocks xmlns:a="http://schemas.openxmlformats.org/drawingml/2006/main" noChangeAspect="1"/>
-            </wp:cNvGraphicFramePr>
-            <a:graphic xmlns:a="http://schemas.openxmlformats.org/drawingml/2006/main">
-              <a:graphicData uri="http://schemas.openxmlformats.org/drawingml/2006/picture">
-                <pic:pic xmlns:pic="http://schemas.openxmlformats.org/drawingml/2006/picture">
-                  <pic:nvPicPr>
-                    <pic:cNvPr id="0" name="Picture 20"/>
-                    <pic:cNvPicPr>
-                      <a:picLocks noChangeAspect="1" noChangeArrowheads="1"/>
-                    </pic:cNvPicPr>
-                  </pic:nvPicPr>
-                  <pic:blipFill>
-                    <a:blip r:embed="rId40" cstate="print">
-                      <a:extLst>
-                        <a:ext uri="{28A0092B-C50C-407E-A947-70E740481C1C}">
-                          <a14:useLocalDpi xmlns:a14="http://schemas.microsoft.com/office/drawing/2010/main" val="0"/>
-                        </a:ext>
-                      </a:extLst>
-                    </a:blip>
-                    <a:srcRect/>
-                    <a:stretch>
-                      <a:fillRect/>
-                    </a:stretch>
-                  </pic:blipFill>
-                  <pic:spPr bwMode="auto">
-                    <a:xfrm>
-                      <a:off x="0" y="0"/>
-                      <a:ext cx="1655575" cy="2943194"/>
-                    </a:xfrm>
-                    <a:prstGeom prst="rect">
-                      <a:avLst/>
-                    </a:prstGeom>
-                    <a:noFill/>
-                    <a:ln>
-                      <a:noFill/>
-                    </a:ln>
-                  </pic:spPr>
-                </pic:pic>
-              </a:graphicData>
-            </a:graphic>
-          </wp:inline>
-        </w:drawing>
-      </w:r>
-      <w:r>
-        <w:rPr>
-          <w:noProof/>
-        </w:rPr>
-        <w:tab/>
-      </w:r>
-      <w:r>
-        <w:rPr>
-          <w:noProof/>
-        </w:rPr>
-        <w:drawing>
-          <wp:inline distT="0" distB="0" distL="0" distR="0" wp14:anchorId="308502F1" wp14:editId="79CEAE8A">
-            <wp:extent cx="1640829" cy="2916979"/>
-            <wp:effectExtent l="0" t="0" r="0" b="0"/>
-            <wp:docPr id="31" name="Imagen 31"/>
-            <wp:cNvGraphicFramePr>
-              <a:graphicFrameLocks xmlns:a="http://schemas.openxmlformats.org/drawingml/2006/main" noChangeAspect="1"/>
-            </wp:cNvGraphicFramePr>
-            <a:graphic xmlns:a="http://schemas.openxmlformats.org/drawingml/2006/main">
-              <a:graphicData uri="http://schemas.openxmlformats.org/drawingml/2006/picture">
-                <pic:pic xmlns:pic="http://schemas.openxmlformats.org/drawingml/2006/picture">
-                  <pic:nvPicPr>
-                    <pic:cNvPr id="0" name="Picture 11"/>
-                    <pic:cNvPicPr>
-                      <a:picLocks noChangeAspect="1" noChangeArrowheads="1"/>
-                    </pic:cNvPicPr>
-                  </pic:nvPicPr>
-                  <pic:blipFill>
-                    <a:blip r:embed="rId32" cstate="print">
-                      <a:extLst>
-                        <a:ext uri="{28A0092B-C50C-407E-A947-70E740481C1C}">
-                          <a14:useLocalDpi xmlns:a14="http://schemas.microsoft.com/office/drawing/2010/main" val="0"/>
-                        </a:ext>
-                      </a:extLst>
-                    </a:blip>
-                    <a:srcRect/>
-                    <a:stretch>
-                      <a:fillRect/>
-                    </a:stretch>
-                  </pic:blipFill>
-                  <pic:spPr bwMode="auto">
-                    <a:xfrm>
-                      <a:off x="0" y="0"/>
-                      <a:ext cx="1652409" cy="2937566"/>
-                    </a:xfrm>
-                    <a:prstGeom prst="rect">
-                      <a:avLst/>
-                    </a:prstGeom>
-                    <a:noFill/>
-                    <a:ln>
-                      <a:noFill/>
-                    </a:ln>
-                  </pic:spPr>
-                </pic:pic>
-              </a:graphicData>
-            </a:graphic>
-          </wp:inline>
-        </w:drawing>
-      </w:r>
     </w:p>
     <w:sectPr>
       <w:pgSz w:w="12240" w:h="15840"/>

</xml_diff>